<commit_message>
Commit de los tests minimos
</commit_message>
<xml_diff>
--- a/Documentacion/drafts/20120519/BlueVortex especificacion de tests.docx
+++ b/Documentacion/drafts/20120519/BlueVortex especificacion de tests.docx
@@ -6,74 +6,38 @@
       <w:pPr>
         <w:pStyle w:val="Title"/>
       </w:pPr>
-      <w:proofErr w:type="spellStart"/>
-      <w:r>
-        <w:t>Vortex</w:t>
-      </w:r>
-      <w:proofErr w:type="spellEnd"/>
-      <w:r>
-        <w:t xml:space="preserve"> [Blue]</w:t>
-      </w:r>
-      <w:r>
-        <w:t xml:space="preserve"> - </w:t>
-      </w:r>
-      <w:proofErr w:type="spellStart"/>
+      <w:r>
+        <w:t>Vortex [Blue]</w:t>
+      </w:r>
+      <w:r>
+        <w:t xml:space="preserve"> - Tests</w:t>
+      </w:r>
+    </w:p>
+    <w:p/>
+    <w:p>
+      <w:r>
+        <w:t xml:space="preserve">Este doc intenta capturar </w:t>
+      </w:r>
+      <w:r>
+        <w:t>distintos casos de test para evaluar en los distintos lenguajes que se implemente y verificar que la implementación es correcta y cumple al menos con las expectativas iniciales</w:t>
+      </w:r>
+    </w:p>
+    <w:p>
+      <w:pPr>
+        <w:pStyle w:val="Heading1"/>
+      </w:pPr>
       <w:r>
         <w:t>Tests</w:t>
       </w:r>
-      <w:proofErr w:type="spellEnd"/>
-    </w:p>
-    <w:p/>
-    <w:p>
-      <w:r>
-        <w:t xml:space="preserve">Este </w:t>
-      </w:r>
-      <w:proofErr w:type="spellStart"/>
-      <w:r>
-        <w:t>doc</w:t>
-      </w:r>
-      <w:proofErr w:type="spellEnd"/>
-      <w:r>
-        <w:t xml:space="preserve"> intenta capturar </w:t>
-      </w:r>
-      <w:r>
-        <w:t>distintos casos de test para evaluar en los distintos lenguajes que se implemente y verificar que la implementación es correcta y cumple al menos con las expectativas iniciales</w:t>
-      </w:r>
-    </w:p>
-    <w:p>
-      <w:pPr>
-        <w:pStyle w:val="Heading1"/>
-      </w:pPr>
-      <w:proofErr w:type="spellStart"/>
-      <w:r>
-        <w:t>Tests</w:t>
-      </w:r>
-      <w:proofErr w:type="spellEnd"/>
-    </w:p>
-    <w:p>
-      <w:r>
-        <w:t xml:space="preserve">He intentado empezar desde lo más básico en lo que serían casos de uso de </w:t>
-      </w:r>
-      <w:proofErr w:type="spellStart"/>
-      <w:r>
-        <w:t>Vortex</w:t>
-      </w:r>
-      <w:proofErr w:type="spellEnd"/>
-      <w:r>
-        <w:t xml:space="preserve"> e ir incrementando la complejidad y rareza de los casos.</w:t>
-      </w:r>
-    </w:p>
-    <w:p>
-      <w:r>
-        <w:t xml:space="preserve">Las definiciones de casos  de </w:t>
-      </w:r>
-      <w:proofErr w:type="spellStart"/>
-      <w:r>
-        <w:t>tests</w:t>
-      </w:r>
-      <w:proofErr w:type="spellEnd"/>
-      <w:r>
-        <w:t xml:space="preserve"> están agrupadas arbitrariamente por similitud y en algunos casos vienen acompañados de gráficos para ayudar a la descripción textual</w:t>
+    </w:p>
+    <w:p>
+      <w:r>
+        <w:t>He intentado empezar desde lo más básico en lo que serían casos de uso de Vortex e ir incrementando la complejidad y rareza de los casos.</w:t>
+      </w:r>
+    </w:p>
+    <w:p>
+      <w:r>
+        <w:t>Las definiciones de casos  de tests están agrupadas arbitrariamente por similitud y en algunos casos vienen acompañados de gráficos para ayudar a la descripción textual</w:t>
       </w:r>
       <w:r>
         <w:t>.</w:t>
@@ -117,45 +81,19 @@
           <v:shape id="_x0000_i1025" type="#_x0000_t75" style="width:404.4pt;height:151.2pt" o:ole="">
             <v:imagedata r:id="rId9" o:title=""/>
           </v:shape>
-          <o:OLEObject Type="Embed" ProgID="Visio.Drawing.11" ShapeID="_x0000_i1025" DrawAspect="Content" ObjectID="_1399032889" r:id="rId10"/>
+          <o:OLEObject Type="Embed" ProgID="Visio.Drawing.11" ShapeID="_x0000_i1025" DrawAspect="Content" ObjectID="_1399045133" r:id="rId10"/>
         </w:object>
       </w:r>
     </w:p>
     <w:p>
-      <w:proofErr w:type="spellStart"/>
       <w:r>
         <w:rPr>
           <w:b/>
         </w:rPr>
         <w:t>Vortex</w:t>
       </w:r>
-      <w:proofErr w:type="spellEnd"/>
-      <w:r>
-        <w:t xml:space="preserve">: Representa la red y las librerías. Cuando un mensaje es enviado a </w:t>
-      </w:r>
-      <w:proofErr w:type="spellStart"/>
-      <w:r>
-        <w:t>vortex</w:t>
-      </w:r>
-      <w:proofErr w:type="spellEnd"/>
-      <w:r>
-        <w:t xml:space="preserve"> representa una </w:t>
-      </w:r>
-      <w:proofErr w:type="spellStart"/>
-      <w:r>
-        <w:t>asbtracción</w:t>
-      </w:r>
-      <w:proofErr w:type="spellEnd"/>
-      <w:r>
-        <w:t xml:space="preserve"> de lo que </w:t>
-      </w:r>
-      <w:proofErr w:type="spellStart"/>
-      <w:r>
-        <w:t>vortex</w:t>
-      </w:r>
-      <w:proofErr w:type="spellEnd"/>
-      <w:r>
-        <w:t xml:space="preserve"> hace con él</w:t>
+      <w:r>
+        <w:t>: Representa la red y las librerías. Cuando un mensaje es enviado a vortex representa una asbtracción de lo que vortex hace con él</w:t>
       </w:r>
     </w:p>
     <w:p>
@@ -272,13 +210,8 @@
       </w:r>
     </w:p>
     <w:p>
-      <w:proofErr w:type="spellStart"/>
-      <w:r>
-        <w:t>Vortex</w:t>
-      </w:r>
-      <w:proofErr w:type="spellEnd"/>
-      <w:r>
-        <w:t xml:space="preserve"> debería permitir enviar y recibir</w:t>
+      <w:r>
+        <w:t>Vortex debería permitir enviar y recibir</w:t>
       </w:r>
       <w:r>
         <w:t xml:space="preserve"> cualquier objeto</w:t>
@@ -296,7 +229,7 @@
           <v:shape id="_x0000_i1026" type="#_x0000_t75" style="width:4in;height:92.4pt" o:ole="">
             <v:imagedata r:id="rId11" o:title=""/>
           </v:shape>
-          <o:OLEObject Type="Embed" ProgID="Visio.Drawing.11" ShapeID="_x0000_i1026" DrawAspect="Content" ObjectID="_1399032890" r:id="rId12"/>
+          <o:OLEObject Type="Embed" ProgID="Visio.Drawing.11" ShapeID="_x0000_i1026" DrawAspect="Content" ObjectID="_1399045134" r:id="rId12"/>
         </w:object>
       </w:r>
     </w:p>
@@ -314,15 +247,7 @@
         </w:numPr>
       </w:pPr>
       <w:r>
-        <w:t xml:space="preserve">El emisor debería poder enviar por </w:t>
-      </w:r>
-      <w:proofErr w:type="spellStart"/>
-      <w:r>
-        <w:t>vortex</w:t>
-      </w:r>
-      <w:proofErr w:type="spellEnd"/>
-      <w:r>
-        <w:t xml:space="preserve"> cualquier objeto </w:t>
+        <w:t xml:space="preserve">El emisor debería poder enviar por vortex cualquier objeto </w:t>
       </w:r>
       <w:r>
         <w:t>serializable</w:t>
@@ -352,15 +277,7 @@
         <w:t>r</w:t>
       </w:r>
       <w:r>
-        <w:t xml:space="preserve"> debería poder recibir de </w:t>
-      </w:r>
-      <w:proofErr w:type="spellStart"/>
-      <w:r>
-        <w:t>vortex</w:t>
-      </w:r>
-      <w:proofErr w:type="spellEnd"/>
-      <w:r>
-        <w:t xml:space="preserve"> cualquier objeto </w:t>
+        <w:t xml:space="preserve"> debería poder recibir de vortex cualquier objeto </w:t>
       </w:r>
       <w:r>
         <w:t>serializable</w:t>
@@ -375,35 +292,48 @@
         </w:numPr>
       </w:pPr>
       <w:r>
-        <w:t xml:space="preserve">El </w:t>
-      </w:r>
-      <w:proofErr w:type="spellStart"/>
-      <w:r>
-        <w:t>thread</w:t>
-      </w:r>
-      <w:proofErr w:type="spellEnd"/>
-      <w:r>
-        <w:t xml:space="preserve"> del emisor no debería bloquearse durante la entrega del mensaje</w:t>
-      </w:r>
-    </w:p>
-    <w:p>
-      <w:pPr>
-        <w:pStyle w:val="ListParagraph"/>
-        <w:numPr>
-          <w:ilvl w:val="0"/>
-          <w:numId w:val="2"/>
-        </w:numPr>
-      </w:pPr>
-      <w:r>
-        <w:t xml:space="preserve">El </w:t>
-      </w:r>
-      <w:proofErr w:type="spellStart"/>
-      <w:r>
-        <w:t>thread</w:t>
-      </w:r>
-      <w:proofErr w:type="spellEnd"/>
-      <w:r>
-        <w:t xml:space="preserve"> del receptor debería poder ser independiente del usado para la entrega del mensaje</w:t>
+        <w:t>El mensaje enviado desde el emisor</w:t>
+      </w:r>
+      <w:r>
+        <w:t xml:space="preserve"> y el recibido por el receptor</w:t>
+      </w:r>
+      <w:r>
+        <w:t xml:space="preserve"> debería</w:t>
+      </w:r>
+      <w:r>
+        <w:t>n</w:t>
+      </w:r>
+      <w:r>
+        <w:t xml:space="preserve"> </w:t>
+      </w:r>
+      <w:r>
+        <w:t>ser iguales</w:t>
+      </w:r>
+      <w:bookmarkStart w:id="0" w:name="_GoBack"/>
+      <w:bookmarkEnd w:id="0"/>
+    </w:p>
+    <w:p>
+      <w:pPr>
+        <w:pStyle w:val="ListParagraph"/>
+        <w:numPr>
+          <w:ilvl w:val="0"/>
+          <w:numId w:val="2"/>
+        </w:numPr>
+      </w:pPr>
+      <w:r>
+        <w:t>El thread del emisor no debería bloquearse durante la entrega del mensaje</w:t>
+      </w:r>
+    </w:p>
+    <w:p>
+      <w:pPr>
+        <w:pStyle w:val="ListParagraph"/>
+        <w:numPr>
+          <w:ilvl w:val="0"/>
+          <w:numId w:val="2"/>
+        </w:numPr>
+      </w:pPr>
+      <w:r>
+        <w:t>El thread del receptor debería poder ser independiente del usado para la entrega del mensaje</w:t>
       </w:r>
     </w:p>
     <w:p>
@@ -416,6 +346,18 @@
       </w:pPr>
       <w:r>
         <w:t>El emisor no debería recibir su propio mensaje</w:t>
+      </w:r>
+    </w:p>
+    <w:p>
+      <w:pPr>
+        <w:pStyle w:val="ListParagraph"/>
+        <w:numPr>
+          <w:ilvl w:val="0"/>
+          <w:numId w:val="2"/>
+        </w:numPr>
+      </w:pPr>
+      <w:r>
+        <w:t>En memoria, el mensaje después de entrega debería conservar su identidad</w:t>
       </w:r>
     </w:p>
     <w:p>
@@ -467,11 +409,7 @@
         </w:numPr>
       </w:pPr>
       <w:r>
-        <w:t xml:space="preserve">El receptor debería recibir los mensajes en </w:t>
-      </w:r>
-      <w:bookmarkStart w:id="0" w:name="_GoBack"/>
-      <w:r>
-        <w:t>el mismo orden que los envío el emisor</w:t>
+        <w:t>El receptor debería recibir los mensajes en el mismo orden que los envío el emisor</w:t>
       </w:r>
       <w:r>
         <w:rPr>
@@ -479,7 +417,6 @@
         </w:rPr>
         <w:endnoteReference w:id="2"/>
       </w:r>
-      <w:bookmarkEnd w:id="0"/>
     </w:p>
     <w:p/>
     <w:p>
@@ -492,13 +429,8 @@
       </w:r>
     </w:p>
     <w:p>
-      <w:proofErr w:type="spellStart"/>
-      <w:r>
-        <w:t>Vortex</w:t>
-      </w:r>
-      <w:proofErr w:type="spellEnd"/>
-      <w:r>
-        <w:t xml:space="preserve"> debería ser usable como un componente para generación y notificación de eventos. Permitiendo a las partes comunicantes indicar qué tipos de eventos generan y reciben</w:t>
+      <w:r>
+        <w:t>Vortex debería ser usable como un componente para generación y notificación de eventos. Permitiendo a las partes comunicantes indicar qué tipos de eventos generan y reciben</w:t>
       </w:r>
       <w:r>
         <w:t>.</w:t>
@@ -517,7 +449,7 @@
           <v:shape id="_x0000_i1027" type="#_x0000_t75" style="width:280.8pt;height:165pt" o:ole="">
             <v:imagedata r:id="rId13" o:title=""/>
           </v:shape>
-          <o:OLEObject Type="Embed" ProgID="Visio.Drawing.11" ShapeID="_x0000_i1027" DrawAspect="Content" ObjectID="_1399032891" r:id="rId14"/>
+          <o:OLEObject Type="Embed" ProgID="Visio.Drawing.11" ShapeID="_x0000_i1027" DrawAspect="Content" ObjectID="_1399045135" r:id="rId14"/>
         </w:object>
       </w:r>
     </w:p>
@@ -571,13 +503,8 @@
         </w:numPr>
       </w:pPr>
       <w:r>
-        <w:t xml:space="preserve">El receptor debería poder recibir mensajes no declarados por el emisor si están en el conjunto declarado como </w:t>
-      </w:r>
-      <w:proofErr w:type="spellStart"/>
-      <w:r>
-        <w:t>recibible</w:t>
-      </w:r>
-      <w:proofErr w:type="spellEnd"/>
+        <w:t>El receptor debería poder recibir mensajes no declarados por el emisor si están en el conjunto declarado como recibible</w:t>
+      </w:r>
     </w:p>
     <w:p>
       <w:pPr>
@@ -826,15 +753,7 @@
     </w:p>
     <w:p>
       <w:r>
-        <w:t xml:space="preserve">Si el nodo </w:t>
-      </w:r>
-      <w:proofErr w:type="spellStart"/>
-      <w:r>
-        <w:t>evalua</w:t>
-      </w:r>
-      <w:proofErr w:type="spellEnd"/>
-      <w:r>
-        <w:t xml:space="preserve"> un mensaje con una descripción para la cual no tiene todos los operadores, debe realizar su mejor esfuerzo lógico para determinar si el mensaje pertenece o no, pero ante la incertidumbre (si es indecidible) debe dejar pasar el mensaje. Esto permite la convivencia de nodos con distinto nivel de discriminación semántica</w:t>
+        <w:t>Si el nodo evalua un mensaje con una descripción para la cual no tiene todos los operadores, debe realizar su mejor esfuerzo lógico para determinar si el mensaje pertenece o no, pero ante la incertidumbre (si es indecidible) debe dejar pasar el mensaje. Esto permite la convivencia de nodos con distinto nivel de discriminación semántica</w:t>
       </w:r>
     </w:p>
     <w:p/>
@@ -929,23 +848,7 @@
       </w:r>
       <w:r>
         <w:br/>
-        <w:t xml:space="preserve">Si el valor es un </w:t>
-      </w:r>
-      <w:proofErr w:type="spellStart"/>
-      <w:r>
-        <w:t>array</w:t>
-      </w:r>
-      <w:proofErr w:type="spellEnd"/>
-      <w:r>
-        <w:t xml:space="preserve"> o colección, la propiedad debe tener un </w:t>
-      </w:r>
-      <w:proofErr w:type="spellStart"/>
-      <w:r>
-        <w:t>array</w:t>
-      </w:r>
-      <w:proofErr w:type="spellEnd"/>
-      <w:r>
-        <w:t xml:space="preserve"> o colección con valores equivalentes en el mismo orden</w:t>
+        <w:t>Si el valor es un array o colección, la propiedad debe tener un array o colección con valores equivalentes en el mismo orden</w:t>
       </w:r>
     </w:p>
     <w:p>
@@ -981,15 +884,7 @@
         </w:numPr>
       </w:pPr>
       <w:r>
-        <w:t>Se debería poder filtrar utilizando los operadores booleanos: [||,&amp;&amp;</w:t>
-      </w:r>
-      <w:proofErr w:type="gramStart"/>
-      <w:r>
-        <w:t>,!</w:t>
-      </w:r>
-      <w:proofErr w:type="gramEnd"/>
-      <w:r>
-        <w:t>]</w:t>
+        <w:t>Se debería poder filtrar utilizando los operadores booleanos: [||,&amp;&amp;,!]</w:t>
       </w:r>
     </w:p>
     <w:p>
@@ -1173,7 +1068,7 @@
           <v:shape id="_x0000_i1028" type="#_x0000_t75" style="width:276.6pt;height:180pt" o:ole="">
             <v:imagedata r:id="rId15" o:title=""/>
           </v:shape>
-          <o:OLEObject Type="Embed" ProgID="Visio.Drawing.11" ShapeID="_x0000_i1028" DrawAspect="Content" ObjectID="_1399032892" r:id="rId16"/>
+          <o:OLEObject Type="Embed" ProgID="Visio.Drawing.11" ShapeID="_x0000_i1028" DrawAspect="Content" ObjectID="_1399045136" r:id="rId16"/>
         </w:object>
       </w:r>
     </w:p>
@@ -1220,15 +1115,7 @@
     </w:p>
     <w:p>
       <w:r>
-        <w:t xml:space="preserve">Cuando la topología de la red se modifica, ya sea agregando o quitando nodos, </w:t>
-      </w:r>
-      <w:proofErr w:type="spellStart"/>
-      <w:r>
-        <w:t>Vortex</w:t>
-      </w:r>
-      <w:proofErr w:type="spellEnd"/>
-      <w:r>
-        <w:t xml:space="preserve"> debe realizar el mejor esfuerzo para garantizar la entrega de mensajes a los receptores esperados.</w:t>
+        <w:t>Cuando la topología de la red se modifica, ya sea agregando o quitando nodos, Vortex debe realizar el mejor esfuerzo para garantizar la entrega de mensajes a los receptores esperados.</w:t>
       </w:r>
     </w:p>
     <w:p>
@@ -1259,7 +1146,7 @@
           <v:shape id="_x0000_i1029" type="#_x0000_t75" style="width:307.8pt;height:143.4pt" o:ole="">
             <v:imagedata r:id="rId17" o:title=""/>
           </v:shape>
-          <o:OLEObject Type="Embed" ProgID="Visio.Drawing.11" ShapeID="_x0000_i1029" DrawAspect="Content" ObjectID="_1399032893" r:id="rId18"/>
+          <o:OLEObject Type="Embed" ProgID="Visio.Drawing.11" ShapeID="_x0000_i1029" DrawAspect="Content" ObjectID="_1399045137" r:id="rId18"/>
         </w:object>
       </w:r>
     </w:p>
@@ -1315,7 +1202,7 @@
           <v:shape id="_x0000_i1030" type="#_x0000_t75" style="width:283.2pt;height:210pt" o:ole="">
             <v:imagedata r:id="rId19" o:title=""/>
           </v:shape>
-          <o:OLEObject Type="Embed" ProgID="Visio.Drawing.11" ShapeID="_x0000_i1030" DrawAspect="Content" ObjectID="_1399032894" r:id="rId20"/>
+          <o:OLEObject Type="Embed" ProgID="Visio.Drawing.11" ShapeID="_x0000_i1030" DrawAspect="Content" ObjectID="_1399045138" r:id="rId20"/>
         </w:object>
       </w:r>
     </w:p>
@@ -1411,7 +1298,7 @@
           <v:shape id="_x0000_i1031" type="#_x0000_t75" style="width:247.2pt;height:166.8pt" o:ole="">
             <v:imagedata r:id="rId21" o:title=""/>
           </v:shape>
-          <o:OLEObject Type="Embed" ProgID="Visio.Drawing.11" ShapeID="_x0000_i1031" DrawAspect="Content" ObjectID="_1399032895" r:id="rId22"/>
+          <o:OLEObject Type="Embed" ProgID="Visio.Drawing.11" ShapeID="_x0000_i1031" DrawAspect="Content" ObjectID="_1399045139" r:id="rId22"/>
         </w:object>
       </w:r>
     </w:p>
@@ -1425,15 +1312,7 @@
     </w:p>
     <w:p>
       <w:r>
-        <w:t xml:space="preserve">En distintas configuraciones de redes (ya que es una red con topología emergente) </w:t>
-      </w:r>
-      <w:proofErr w:type="spellStart"/>
-      <w:r>
-        <w:t>Vortex</w:t>
-      </w:r>
-      <w:proofErr w:type="spellEnd"/>
-      <w:r>
-        <w:t xml:space="preserve"> debería hacer correcta entrega de los mensajes</w:t>
+        <w:t>En distintas configuraciones de redes (ya que es una red con topología emergente) Vortex debería hacer correcta entrega de los mensajes</w:t>
       </w:r>
     </w:p>
     <w:p>
@@ -1561,15 +1440,7 @@
         <w:footnoteRef/>
       </w:r>
       <w:r>
-        <w:t xml:space="preserve"> Un objeto serializable es cualquier que pueda ser representado en un formato apropiado y ser reconstruido en otro ambiente sin perder la semántica. Obviamente esta definición es discutible, porque depende de la capacidad de serializar. Lo importante es destacar que ciertos objetos puede ser serializados fácilmente (si están conformados por datos) y otros requieren  otros mecanismos o quizás no sean </w:t>
-      </w:r>
-      <w:proofErr w:type="spellStart"/>
-      <w:r>
-        <w:t>serializables</w:t>
-      </w:r>
-      <w:proofErr w:type="spellEnd"/>
-      <w:r>
-        <w:t xml:space="preserve"> si son conexiones a base  de datos, archivos, etc.</w:t>
+        <w:t xml:space="preserve"> Un objeto serializable es cualquier que pueda ser representado en un formato apropiado y ser reconstruido en otro ambiente sin perder la semántica. Obviamente esta definición es discutible, porque depende de la capacidad de serializar. Lo importante es destacar que ciertos objetos puede ser serializados fácilmente (si están conformados por datos) y otros requieren  otros mecanismos o quizás no sean serializables si son conexiones a base  de datos, archivos, etc.</w:t>
       </w:r>
     </w:p>
   </w:footnote>
@@ -1617,15 +1488,7 @@
         <w:footnoteRef/>
       </w:r>
       <w:r>
-        <w:t xml:space="preserve"> De hecho, un nodo puede no implementar ningún operador y sería válido (en ese caso actúa como </w:t>
-      </w:r>
-      <w:proofErr w:type="spellStart"/>
-      <w:r>
-        <w:t>relay</w:t>
-      </w:r>
-      <w:proofErr w:type="spellEnd"/>
-      <w:r>
-        <w:t>)</w:t>
+        <w:t xml:space="preserve"> De hecho, un nodo puede no implementar ningún operador y sería válido (en ese caso actúa como relay)</w:t>
       </w:r>
     </w:p>
   </w:footnote>
@@ -1657,15 +1520,7 @@
         <w:footnoteRef/>
       </w:r>
       <w:r>
-        <w:t xml:space="preserve"> El </w:t>
-      </w:r>
-      <w:proofErr w:type="spellStart"/>
-      <w:r>
-        <w:t>quivalente</w:t>
-      </w:r>
-      <w:proofErr w:type="spellEnd"/>
-      <w:r>
-        <w:t xml:space="preserve"> a utilizar paréntesis</w:t>
+        <w:t xml:space="preserve"> El quivalente a utilizar paréntesis</w:t>
       </w:r>
     </w:p>
   </w:footnote>
@@ -3880,7 +3735,7 @@
 </file>
 
 <file path=customXml/itemProps1.xml><?xml version="1.0" encoding="utf-8"?>
-<ds:datastoreItem xmlns:ds="http://schemas.openxmlformats.org/officeDocument/2006/customXml" ds:itemID="{4B6E1446-BB17-4C7B-96CF-5BACACC6423D}">
+<ds:datastoreItem xmlns:ds="http://schemas.openxmlformats.org/officeDocument/2006/customXml" ds:itemID="{DD7A422A-97ED-4E66-9F27-5605135AA68B}">
   <ds:schemaRefs>
     <ds:schemaRef ds:uri="http://schemas.openxmlformats.org/officeDocument/2006/bibliography"/>
   </ds:schemaRefs>

</xml_diff>

<commit_message>
Documentacion adicional y cambios que faltaban
</commit_message>
<xml_diff>
--- a/Documentacion/drafts/20120519/BlueVortex especificacion de tests.docx
+++ b/Documentacion/drafts/20120519/BlueVortex especificacion de tests.docx
@@ -6,17 +6,35 @@
       <w:pPr>
         <w:pStyle w:val="Title"/>
       </w:pPr>
-      <w:r>
-        <w:t>Vortex [Blue]</w:t>
-      </w:r>
-      <w:r>
-        <w:t xml:space="preserve"> - Tests</w:t>
-      </w:r>
+      <w:proofErr w:type="spellStart"/>
+      <w:r>
+        <w:t>Vortex</w:t>
+      </w:r>
+      <w:proofErr w:type="spellEnd"/>
+      <w:r>
+        <w:t xml:space="preserve"> [Blue]</w:t>
+      </w:r>
+      <w:r>
+        <w:t xml:space="preserve"> - </w:t>
+      </w:r>
+      <w:proofErr w:type="spellStart"/>
+      <w:r>
+        <w:t>Tests</w:t>
+      </w:r>
+      <w:proofErr w:type="spellEnd"/>
     </w:p>
     <w:p/>
     <w:p>
       <w:r>
-        <w:t xml:space="preserve">Este doc intenta capturar </w:t>
+        <w:t xml:space="preserve">Este </w:t>
+      </w:r>
+      <w:proofErr w:type="spellStart"/>
+      <w:r>
+        <w:t>doc</w:t>
+      </w:r>
+      <w:proofErr w:type="spellEnd"/>
+      <w:r>
+        <w:t xml:space="preserve"> intenta capturar </w:t>
       </w:r>
       <w:r>
         <w:t>distintos casos de test para evaluar en los distintos lenguajes que se implemente y verificar que la implementación es correcta y cumple al menos con las expectativas iniciales</w:t>
@@ -26,18 +44,36 @@
       <w:pPr>
         <w:pStyle w:val="Heading1"/>
       </w:pPr>
+      <w:proofErr w:type="spellStart"/>
       <w:r>
         <w:t>Tests</w:t>
       </w:r>
-    </w:p>
-    <w:p>
-      <w:r>
-        <w:t>He intentado empezar desde lo más básico en lo que serían casos de uso de Vortex e ir incrementando la complejidad y rareza de los casos.</w:t>
-      </w:r>
-    </w:p>
-    <w:p>
-      <w:r>
-        <w:t>Las definiciones de casos  de tests están agrupadas arbitrariamente por similitud y en algunos casos vienen acompañados de gráficos para ayudar a la descripción textual</w:t>
+      <w:proofErr w:type="spellEnd"/>
+    </w:p>
+    <w:p>
+      <w:r>
+        <w:t xml:space="preserve">He intentado empezar desde lo más básico en lo que serían casos de uso de </w:t>
+      </w:r>
+      <w:proofErr w:type="spellStart"/>
+      <w:r>
+        <w:t>Vortex</w:t>
+      </w:r>
+      <w:proofErr w:type="spellEnd"/>
+      <w:r>
+        <w:t xml:space="preserve"> e ir incrementando la complejidad y rareza de los casos.</w:t>
+      </w:r>
+    </w:p>
+    <w:p>
+      <w:r>
+        <w:t xml:space="preserve">Las definiciones de casos  de </w:t>
+      </w:r>
+      <w:proofErr w:type="spellStart"/>
+      <w:r>
+        <w:t>tests</w:t>
+      </w:r>
+      <w:proofErr w:type="spellEnd"/>
+      <w:r>
+        <w:t xml:space="preserve"> están agrupadas arbitrariamente por similitud y en algunos casos vienen acompañados de gráficos para ayudar a la descripción textual</w:t>
       </w:r>
       <w:r>
         <w:t>.</w:t>
@@ -81,19 +117,47 @@
           <v:shape id="_x0000_i1025" type="#_x0000_t75" style="width:404.4pt;height:151.2pt" o:ole="">
             <v:imagedata r:id="rId9" o:title=""/>
           </v:shape>
-          <o:OLEObject Type="Embed" ProgID="Visio.Drawing.11" ShapeID="_x0000_i1025" DrawAspect="Content" ObjectID="_1399045133" r:id="rId10"/>
+          <o:OLEObject Type="Embed" ProgID="Visio.Drawing.11" ShapeID="_x0000_i1025" DrawAspect="Content" ObjectID="_1400360331" r:id="rId10"/>
         </w:object>
       </w:r>
     </w:p>
     <w:p>
+      <w:proofErr w:type="spellStart"/>
       <w:r>
         <w:rPr>
           <w:b/>
         </w:rPr>
         <w:t>Vortex</w:t>
       </w:r>
-      <w:r>
-        <w:t>: Representa la red y las librerías. Cuando un mensaje es enviado a vortex representa una asbtracción de lo que vortex hace con él</w:t>
+      <w:proofErr w:type="spellEnd"/>
+      <w:r>
+        <w:t xml:space="preserve">: Representa la red y las librerías. Cuando un mensaje es enviado a </w:t>
+      </w:r>
+      <w:proofErr w:type="spellStart"/>
+      <w:r>
+        <w:t>vortex</w:t>
+      </w:r>
+      <w:proofErr w:type="spellEnd"/>
+      <w:r>
+        <w:t xml:space="preserve"> representa una </w:t>
+      </w:r>
+      <w:proofErr w:type="spellStart"/>
+      <w:proofErr w:type="gramStart"/>
+      <w:r>
+        <w:t>asbtracción</w:t>
+      </w:r>
+      <w:proofErr w:type="spellEnd"/>
+      <w:proofErr w:type="gramEnd"/>
+      <w:r>
+        <w:t xml:space="preserve"> de lo que </w:t>
+      </w:r>
+      <w:proofErr w:type="spellStart"/>
+      <w:r>
+        <w:t>vortex</w:t>
+      </w:r>
+      <w:proofErr w:type="spellEnd"/>
+      <w:r>
+        <w:t xml:space="preserve"> hace con él</w:t>
       </w:r>
     </w:p>
     <w:p>
@@ -210,8 +274,13 @@
       </w:r>
     </w:p>
     <w:p>
-      <w:r>
-        <w:t>Vortex debería permitir enviar y recibir</w:t>
+      <w:proofErr w:type="spellStart"/>
+      <w:r>
+        <w:t>Vortex</w:t>
+      </w:r>
+      <w:proofErr w:type="spellEnd"/>
+      <w:r>
+        <w:t xml:space="preserve"> debería permitir enviar y recibir</w:t>
       </w:r>
       <w:r>
         <w:t xml:space="preserve"> cualquier objeto</w:t>
@@ -229,7 +298,7 @@
           <v:shape id="_x0000_i1026" type="#_x0000_t75" style="width:4in;height:92.4pt" o:ole="">
             <v:imagedata r:id="rId11" o:title=""/>
           </v:shape>
-          <o:OLEObject Type="Embed" ProgID="Visio.Drawing.11" ShapeID="_x0000_i1026" DrawAspect="Content" ObjectID="_1399045134" r:id="rId12"/>
+          <o:OLEObject Type="Embed" ProgID="Visio.Drawing.11" ShapeID="_x0000_i1026" DrawAspect="Content" ObjectID="_1400360332" r:id="rId12"/>
         </w:object>
       </w:r>
     </w:p>
@@ -247,7 +316,15 @@
         </w:numPr>
       </w:pPr>
       <w:r>
-        <w:t xml:space="preserve">El emisor debería poder enviar por vortex cualquier objeto </w:t>
+        <w:t xml:space="preserve">El emisor debería poder enviar por </w:t>
+      </w:r>
+      <w:proofErr w:type="spellStart"/>
+      <w:r>
+        <w:t>vortex</w:t>
+      </w:r>
+      <w:proofErr w:type="spellEnd"/>
+      <w:r>
+        <w:t xml:space="preserve"> cualquier objeto </w:t>
       </w:r>
       <w:r>
         <w:t>serializable</w:t>
@@ -277,7 +354,15 @@
         <w:t>r</w:t>
       </w:r>
       <w:r>
-        <w:t xml:space="preserve"> debería poder recibir de vortex cualquier objeto </w:t>
+        <w:t xml:space="preserve"> debería poder recibir de </w:t>
+      </w:r>
+      <w:proofErr w:type="spellStart"/>
+      <w:r>
+        <w:t>vortex</w:t>
+      </w:r>
+      <w:proofErr w:type="spellEnd"/>
+      <w:r>
+        <w:t xml:space="preserve"> cualquier objeto </w:t>
       </w:r>
       <w:r>
         <w:t>serializable</w:t>
@@ -309,31 +394,72 @@
       <w:r>
         <w:t>ser iguales</w:t>
       </w:r>
-      <w:bookmarkStart w:id="0" w:name="_GoBack"/>
-      <w:bookmarkEnd w:id="0"/>
-    </w:p>
-    <w:p>
-      <w:pPr>
-        <w:pStyle w:val="ListParagraph"/>
-        <w:numPr>
-          <w:ilvl w:val="0"/>
-          <w:numId w:val="2"/>
-        </w:numPr>
-      </w:pPr>
-      <w:r>
-        <w:t>El thread del emisor no debería bloquearse durante la entrega del mensaje</w:t>
-      </w:r>
-    </w:p>
-    <w:p>
-      <w:pPr>
-        <w:pStyle w:val="ListParagraph"/>
-        <w:numPr>
-          <w:ilvl w:val="0"/>
-          <w:numId w:val="2"/>
-        </w:numPr>
-      </w:pPr>
-      <w:r>
-        <w:t>El thread del receptor debería poder ser independiente del usado para la entrega del mensaje</w:t>
+    </w:p>
+    <w:p>
+      <w:pPr>
+        <w:pStyle w:val="ListParagraph"/>
+        <w:numPr>
+          <w:ilvl w:val="0"/>
+          <w:numId w:val="2"/>
+        </w:numPr>
+      </w:pPr>
+      <w:r>
+        <w:t xml:space="preserve">El </w:t>
+      </w:r>
+      <w:proofErr w:type="spellStart"/>
+      <w:r>
+        <w:t>thread</w:t>
+      </w:r>
+      <w:proofErr w:type="spellEnd"/>
+      <w:r>
+        <w:t xml:space="preserve"> del emisor no debería bloquearse durante la entrega del mensaje</w:t>
+      </w:r>
+    </w:p>
+    <w:p>
+      <w:pPr>
+        <w:pStyle w:val="ListParagraph"/>
+        <w:numPr>
+          <w:ilvl w:val="0"/>
+          <w:numId w:val="2"/>
+        </w:numPr>
+      </w:pPr>
+      <w:r>
+        <w:t xml:space="preserve">El </w:t>
+      </w:r>
+      <w:proofErr w:type="spellStart"/>
+      <w:r>
+        <w:t>thread</w:t>
+      </w:r>
+      <w:proofErr w:type="spellEnd"/>
+      <w:r>
+        <w:t xml:space="preserve"> del receptor debería poder ser independiente del usado para la entrega del mensaje</w:t>
+      </w:r>
+      <w:r>
+        <w:t xml:space="preserve">. Dicho de otra forma, el mensaje es entregado con </w:t>
+      </w:r>
+      <w:proofErr w:type="spellStart"/>
+      <w:r>
+        <w:t>threads</w:t>
+      </w:r>
+      <w:proofErr w:type="spellEnd"/>
+      <w:r>
+        <w:t xml:space="preserve"> propios de </w:t>
+      </w:r>
+      <w:proofErr w:type="spellStart"/>
+      <w:r>
+        <w:t>vortex</w:t>
+      </w:r>
+      <w:proofErr w:type="spellEnd"/>
+      <w:r>
+        <w:t xml:space="preserve"> sin requerir intervención de </w:t>
+      </w:r>
+      <w:proofErr w:type="spellStart"/>
+      <w:r>
+        <w:t>threads</w:t>
+      </w:r>
+      <w:proofErr w:type="spellEnd"/>
+      <w:r>
+        <w:t xml:space="preserve"> del código cliente</w:t>
       </w:r>
     </w:p>
     <w:p>
@@ -379,7 +505,13 @@
         <w:footnoteReference w:id="2"/>
       </w:r>
       <w:r>
-        <w:t xml:space="preserve"> debería ser inferior a 1ms (o 1000 mensajes por segundo)</w:t>
+        <w:t xml:space="preserve"> debería ser inferior a 1ms (o </w:t>
+      </w:r>
+      <w:r>
+        <w:t xml:space="preserve">mayor a </w:t>
+      </w:r>
+      <w:r>
+        <w:t>1000 mensajes por segundo)</w:t>
       </w:r>
     </w:p>
     <w:p>
@@ -429,8 +561,13 @@
       </w:r>
     </w:p>
     <w:p>
-      <w:r>
-        <w:t>Vortex debería ser usable como un componente para generación y notificación de eventos. Permitiendo a las partes comunicantes indicar qué tipos de eventos generan y reciben</w:t>
+      <w:proofErr w:type="spellStart"/>
+      <w:r>
+        <w:t>Vortex</w:t>
+      </w:r>
+      <w:proofErr w:type="spellEnd"/>
+      <w:r>
+        <w:t xml:space="preserve"> debería ser usable como un componente para generación y notificación de eventos. Permitiendo a las partes comunicantes indicar qué tipos de eventos generan y reciben</w:t>
       </w:r>
       <w:r>
         <w:t>.</w:t>
@@ -445,11 +582,11 @@
         <w:jc w:val="center"/>
       </w:pPr>
       <w:r>
-        <w:object w:dxaOrig="5612" w:dyaOrig="3305">
-          <v:shape id="_x0000_i1027" type="#_x0000_t75" style="width:280.8pt;height:165pt" o:ole="">
+        <w:object w:dxaOrig="5611" w:dyaOrig="3304">
+          <v:shape id="_x0000_i1032" type="#_x0000_t75" style="width:280.8pt;height:165pt" o:ole="">
             <v:imagedata r:id="rId13" o:title=""/>
           </v:shape>
-          <o:OLEObject Type="Embed" ProgID="Visio.Drawing.11" ShapeID="_x0000_i1027" DrawAspect="Content" ObjectID="_1399045135" r:id="rId14"/>
+          <o:OLEObject Type="Embed" ProgID="Visio.Drawing.11" ShapeID="_x0000_i1032" DrawAspect="Content" ObjectID="_1400360333" r:id="rId14"/>
         </w:object>
       </w:r>
     </w:p>
@@ -467,18 +604,6 @@
         </w:numPr>
       </w:pPr>
       <w:r>
-        <w:t>El emisor debería poder declarar el tipo de mensajes que emite</w:t>
-      </w:r>
-    </w:p>
-    <w:p>
-      <w:pPr>
-        <w:pStyle w:val="ListParagraph"/>
-        <w:numPr>
-          <w:ilvl w:val="0"/>
-          <w:numId w:val="2"/>
-        </w:numPr>
-      </w:pPr>
-      <w:r>
         <w:t>El receptor debería poder especificar el tipo eventos que recibe</w:t>
       </w:r>
     </w:p>
@@ -491,126 +616,6 @@
         </w:numPr>
       </w:pPr>
       <w:r>
-        <w:t>El emisor debería poder enviar mensajes aunque no estén dentro de los declarados</w:t>
-      </w:r>
-    </w:p>
-    <w:p>
-      <w:pPr>
-        <w:pStyle w:val="ListParagraph"/>
-        <w:numPr>
-          <w:ilvl w:val="0"/>
-          <w:numId w:val="2"/>
-        </w:numPr>
-      </w:pPr>
-      <w:r>
-        <w:t>El receptor debería poder recibir mensajes no declarados por el emisor si están en el conjunto declarado como recibible</w:t>
-      </w:r>
-    </w:p>
-    <w:p>
-      <w:pPr>
-        <w:pStyle w:val="ListParagraph"/>
-        <w:numPr>
-          <w:ilvl w:val="0"/>
-          <w:numId w:val="2"/>
-        </w:numPr>
-      </w:pPr>
-      <w:r>
-        <w:t>El emisor debería ser notificado si existe en la red al menos un receptor interesado en el tipo de mensajes declarado</w:t>
-      </w:r>
-    </w:p>
-    <w:p>
-      <w:pPr>
-        <w:pStyle w:val="ListParagraph"/>
-        <w:numPr>
-          <w:ilvl w:val="0"/>
-          <w:numId w:val="2"/>
-        </w:numPr>
-      </w:pPr>
-      <w:r>
-        <w:t>El receptor debería ser notificado si existe en la red al menos un emisor del tipo de mensajes declarado</w:t>
-      </w:r>
-    </w:p>
-    <w:p>
-      <w:pPr>
-        <w:pStyle w:val="ListParagraph"/>
-        <w:numPr>
-          <w:ilvl w:val="0"/>
-          <w:numId w:val="2"/>
-        </w:numPr>
-      </w:pPr>
-      <w:r>
-        <w:t>El emisor debería ser notificado si no existe ningún receptor en la red del tipo de mensajes declarado</w:t>
-      </w:r>
-    </w:p>
-    <w:p>
-      <w:pPr>
-        <w:pStyle w:val="ListParagraph"/>
-        <w:numPr>
-          <w:ilvl w:val="0"/>
-          <w:numId w:val="2"/>
-        </w:numPr>
-      </w:pPr>
-      <w:r>
-        <w:t>El receptor debería ser notificado si no existe en la red ningún emisor del tipo de mensajes declarado</w:t>
-      </w:r>
-    </w:p>
-    <w:p>
-      <w:pPr>
-        <w:pStyle w:val="ListParagraph"/>
-        <w:numPr>
-          <w:ilvl w:val="0"/>
-          <w:numId w:val="2"/>
-        </w:numPr>
-      </w:pPr>
-      <w:r>
-        <w:t>El emisor NO debería ser notificado si existen receptores no interesados en su tipo de mensajes</w:t>
-      </w:r>
-    </w:p>
-    <w:p>
-      <w:pPr>
-        <w:pStyle w:val="ListParagraph"/>
-        <w:numPr>
-          <w:ilvl w:val="0"/>
-          <w:numId w:val="2"/>
-        </w:numPr>
-      </w:pPr>
-      <w:r>
-        <w:t>El receptor NO debería ser notificado si existen emisores de otro tipo de mensajes</w:t>
-      </w:r>
-    </w:p>
-    <w:p>
-      <w:pPr>
-        <w:pStyle w:val="ListParagraph"/>
-        <w:numPr>
-          <w:ilvl w:val="0"/>
-          <w:numId w:val="2"/>
-        </w:numPr>
-      </w:pPr>
-      <w:r>
-        <w:t>El emisor NO debería ser notificado si no existen receptores de otro tipo de mensajes</w:t>
-      </w:r>
-    </w:p>
-    <w:p>
-      <w:pPr>
-        <w:pStyle w:val="ListParagraph"/>
-        <w:numPr>
-          <w:ilvl w:val="0"/>
-          <w:numId w:val="2"/>
-        </w:numPr>
-      </w:pPr>
-      <w:r>
-        <w:t>El receptor NO debería ser notificado si no existen emisores de otro tipo de mensajes</w:t>
-      </w:r>
-    </w:p>
-    <w:p>
-      <w:pPr>
-        <w:pStyle w:val="ListParagraph"/>
-        <w:numPr>
-          <w:ilvl w:val="0"/>
-          <w:numId w:val="2"/>
-        </w:numPr>
-      </w:pPr>
-      <w:r>
         <w:t>El mensaje enviado por el emisor debería llegar a</w:t>
       </w:r>
       <w:r>
@@ -677,7 +682,27 @@
         </w:numPr>
       </w:pPr>
       <w:r>
-        <w:t>En memoria el tiempo de entrega debería ser inferior a 500 mensajes por segundos (o 2ms)</w:t>
+        <w:t xml:space="preserve">En memoria el tiempo de entrega debería ser inferior a </w:t>
+      </w:r>
+      <w:r>
+        <w:t>1 ms</w:t>
+      </w:r>
+      <w:r>
+        <w:t xml:space="preserve"> (o </w:t>
+      </w:r>
+      <w:r>
+        <w:t xml:space="preserve">1000 </w:t>
+      </w:r>
+      <w:proofErr w:type="spellStart"/>
+      <w:r>
+        <w:t>msg</w:t>
+      </w:r>
+      <w:proofErr w:type="spellEnd"/>
+      <w:r>
+        <w:t>/s</w:t>
+      </w:r>
+      <w:r>
+        <w:t>)</w:t>
       </w:r>
     </w:p>
     <w:p>
@@ -685,7 +710,6 @@
         <w:pStyle w:val="Heading2"/>
       </w:pPr>
       <w:r>
-        <w:lastRenderedPageBreak/>
         <w:t>A03 – Especificación de intereses</w:t>
       </w:r>
     </w:p>
@@ -731,7 +755,11 @@
         <w:t>.</w:t>
       </w:r>
       <w:r>
-        <w:t xml:space="preserve"> Pero debe asegurarse que en la red los operadores son implementados con la misma semántica en todos los nodos, caso contrario el ruteo no es fiable. Cada nodo puede también agregar operadores nuevos que otros nodos pueden utilizar, pero debe asegurarse que su semántica no tiene contradicciones en la red</w:t>
+        <w:t xml:space="preserve"> Pero debe asegurarse que en la red los operadores son implementados con la misma semántica en todos los nodos, caso contrario el ruteo no es fiable. Cada nodo puede también </w:t>
+      </w:r>
+      <w:r>
+        <w:lastRenderedPageBreak/>
+        <w:t>agregar operadores nuevos que otros nodos pueden utilizar, pero debe asegurarse que su semántica no tiene contradicciones en la red</w:t>
       </w:r>
       <w:r>
         <w:rPr>
@@ -753,7 +781,15 @@
     </w:p>
     <w:p>
       <w:r>
-        <w:t>Si el nodo evalua un mensaje con una descripción para la cual no tiene todos los operadores, debe realizar su mejor esfuerzo lógico para determinar si el mensaje pertenece o no, pero ante la incertidumbre (si es indecidible) debe dejar pasar el mensaje. Esto permite la convivencia de nodos con distinto nivel de discriminación semántica</w:t>
+        <w:t xml:space="preserve">Si el nodo </w:t>
+      </w:r>
+      <w:proofErr w:type="spellStart"/>
+      <w:r>
+        <w:t>evalua</w:t>
+      </w:r>
+      <w:proofErr w:type="spellEnd"/>
+      <w:r>
+        <w:t xml:space="preserve"> un mensaje con una descripción para la cual no tiene todos los operadores, debe realizar su mejor esfuerzo lógico para determinar si el mensaje pertenece o no, pero ante la incertidumbre (si es indecidible) debe dejar pasar el mensaje. Esto permite la convivencia de nodos con distinto nivel de discriminación semántica</w:t>
       </w:r>
     </w:p>
     <w:p/>
@@ -819,7 +855,6 @@
         </w:numPr>
       </w:pPr>
       <w:r>
-        <w:lastRenderedPageBreak/>
         <w:t>Se debería poder filtrar por la existencia de propiedades. Sólo da true si el mensaje contiene el atributo indicado en su descripción</w:t>
       </w:r>
     </w:p>
@@ -848,7 +883,23 @@
       </w:r>
       <w:r>
         <w:br/>
-        <w:t>Si el valor es un array o colección, la propiedad debe tener un array o colección con valores equivalentes en el mismo orden</w:t>
+        <w:t xml:space="preserve">Si el valor es un </w:t>
+      </w:r>
+      <w:proofErr w:type="spellStart"/>
+      <w:r>
+        <w:t>array</w:t>
+      </w:r>
+      <w:proofErr w:type="spellEnd"/>
+      <w:r>
+        <w:t xml:space="preserve"> o colección, la propiedad debe tener un </w:t>
+      </w:r>
+      <w:proofErr w:type="spellStart"/>
+      <w:r>
+        <w:t>array</w:t>
+      </w:r>
+      <w:proofErr w:type="spellEnd"/>
+      <w:r>
+        <w:t xml:space="preserve"> o colección con valores equivalentes en el mismo orden</w:t>
       </w:r>
     </w:p>
     <w:p>
@@ -884,7 +935,15 @@
         </w:numPr>
       </w:pPr>
       <w:r>
-        <w:t>Se debería poder filtrar utilizando los operadores booleanos: [||,&amp;&amp;,!]</w:t>
+        <w:t>Se debería poder filtrar utilizando los operadores booleanos: [||,&amp;&amp;</w:t>
+      </w:r>
+      <w:proofErr w:type="gramStart"/>
+      <w:r>
+        <w:t>,!</w:t>
+      </w:r>
+      <w:proofErr w:type="gramEnd"/>
+      <w:r>
+        <w:t>]</w:t>
       </w:r>
     </w:p>
     <w:p>
@@ -920,6 +979,7 @@
         </w:numPr>
       </w:pPr>
       <w:r>
+        <w:lastRenderedPageBreak/>
         <w:t xml:space="preserve"> </w:t>
       </w:r>
       <w:r>
@@ -962,101 +1022,42 @@
         <w:t>Si un nodo no posee la capacidad de evaluar un operador impidiendo determinar el valor de verdad del conjunto, debería dejar pasar el mensaje</w:t>
       </w:r>
     </w:p>
-    <w:p/>
     <w:p>
       <w:pPr>
         <w:pStyle w:val="Heading2"/>
       </w:pPr>
       <w:r>
-        <w:t>A04 – Modificación de intereses on-line</w:t>
-      </w:r>
-    </w:p>
-    <w:p>
-      <w:r>
-        <w:t>Un nodo de la red puede modificar sus intereses en el tiempo, y el resto de la red debería adaptarse a esos cambios de la mejor manera posible</w:t>
-      </w:r>
-    </w:p>
-    <w:p/>
-    <w:p>
-      <w:r>
-        <w:t>Condiciones a verificar:</w:t>
-      </w:r>
-    </w:p>
-    <w:p>
-      <w:pPr>
-        <w:pStyle w:val="ListParagraph"/>
-        <w:numPr>
-          <w:ilvl w:val="0"/>
-          <w:numId w:val="2"/>
-        </w:numPr>
-      </w:pPr>
-      <w:r>
-        <w:t>Si un receptor cambia su conjunto de mensajes debería recibir los mensajes que cumplen con él, y no los que no</w:t>
-      </w:r>
-    </w:p>
-    <w:p>
-      <w:pPr>
-        <w:pStyle w:val="ListParagraph"/>
-        <w:numPr>
-          <w:ilvl w:val="0"/>
-          <w:numId w:val="2"/>
-        </w:numPr>
-      </w:pPr>
-      <w:r>
-        <w:t xml:space="preserve">Si </w:t>
-      </w:r>
-      <w:r>
-        <w:t>un nodo emisor reduce el conjunto de mensajes emitidos debería ser notificado si pierde todos sus receptores</w:t>
-      </w:r>
-    </w:p>
-    <w:p>
-      <w:pPr>
-        <w:pStyle w:val="ListParagraph"/>
-        <w:numPr>
-          <w:ilvl w:val="0"/>
-          <w:numId w:val="2"/>
-        </w:numPr>
-      </w:pPr>
-      <w:r>
-        <w:t>Si un nodo emisor aumenta el conjunto de mensajes emitidos debería ser notificado si comienza a tener receptores</w:t>
-      </w:r>
-    </w:p>
-    <w:p>
-      <w:pPr>
-        <w:pStyle w:val="ListParagraph"/>
-        <w:numPr>
-          <w:ilvl w:val="0"/>
-          <w:numId w:val="2"/>
-        </w:numPr>
-      </w:pPr>
-      <w:r>
-        <w:lastRenderedPageBreak/>
-        <w:t>Si un receptor reduce el conjunto de intereses debería ser notificado si pierde todos sus emisores</w:t>
-      </w:r>
-    </w:p>
-    <w:p>
-      <w:pPr>
-        <w:pStyle w:val="ListParagraph"/>
-        <w:numPr>
-          <w:ilvl w:val="0"/>
-          <w:numId w:val="2"/>
-        </w:numPr>
-      </w:pPr>
-      <w:r>
-        <w:t>Si un receptor aumenta el conjunto de sus intereses debería ser notificado si comienza a tener emisores</w:t>
-      </w:r>
-    </w:p>
-    <w:p>
-      <w:pPr>
-        <w:pStyle w:val="Heading2"/>
-      </w:pPr>
-      <w:r>
-        <w:t>A05 – Nodos con semántica heterogénea</w:t>
-      </w:r>
-    </w:p>
-    <w:p>
-      <w:r>
-        <w:t>Los nodos que conforman la red pueden tener distinta implementación de los operadores pero los mensajes deberían llegar igual al destino correcto</w:t>
+        <w:t>A0</w:t>
+      </w:r>
+      <w:r>
+        <w:t>4</w:t>
+      </w:r>
+      <w:r>
+        <w:t xml:space="preserve"> – </w:t>
+      </w:r>
+      <w:r>
+        <w:t>Suscripción de tópicos</w:t>
+      </w:r>
+    </w:p>
+    <w:p>
+      <w:proofErr w:type="spellStart"/>
+      <w:r>
+        <w:t>Vortex</w:t>
+      </w:r>
+      <w:proofErr w:type="spellEnd"/>
+      <w:r>
+        <w:t xml:space="preserve"> deberí</w:t>
+      </w:r>
+      <w:r>
+        <w:t xml:space="preserve">a permitir administrar las comunicaciones como si fueran tópicos </w:t>
+      </w:r>
+      <w:proofErr w:type="spellStart"/>
+      <w:r>
+        <w:t>suscribibles</w:t>
+      </w:r>
+      <w:proofErr w:type="spellEnd"/>
+      <w:r>
+        <w:t>. Los nodos emisores de ciertos tipos de mensaje puede publicar que los emiten, y los receptores pueden publicar que los reciben, de manera de permitir a las partes comunicantes conocerse y a la red rutear los mensajes óptimamente.</w:t>
       </w:r>
     </w:p>
     <w:p>
@@ -1064,63 +1065,102 @@
         <w:jc w:val="center"/>
       </w:pPr>
       <w:r>
-        <w:object w:dxaOrig="5527" w:dyaOrig="3595">
-          <v:shape id="_x0000_i1028" type="#_x0000_t75" style="width:276.6pt;height:180pt" o:ole="">
+        <w:object w:dxaOrig="5612" w:dyaOrig="3305">
+          <v:shape id="_x0000_i1027" type="#_x0000_t75" style="width:280.8pt;height:165pt" o:ole="">
             <v:imagedata r:id="rId15" o:title=""/>
           </v:shape>
-          <o:OLEObject Type="Embed" ProgID="Visio.Drawing.11" ShapeID="_x0000_i1028" DrawAspect="Content" ObjectID="_1399045136" r:id="rId16"/>
+          <o:OLEObject Type="Embed" ProgID="Visio.Drawing.11" ShapeID="_x0000_i1027" DrawAspect="Content" ObjectID="_1400360334" r:id="rId16"/>
         </w:object>
       </w:r>
     </w:p>
-    <w:p>
-      <w:r>
-        <w:t>Condiciones a verificar:</w:t>
-      </w:r>
-    </w:p>
-    <w:p>
-      <w:pPr>
-        <w:pStyle w:val="ListParagraph"/>
-        <w:numPr>
-          <w:ilvl w:val="0"/>
-          <w:numId w:val="2"/>
-        </w:numPr>
-      </w:pPr>
-      <w:r>
-        <w:t>Si un nodo intermedio tiene un subconjunto de los operadores usados, los mensajes deberían llegar a receptores similares. Dicho de otra manera, si el nodo intermedio no puede discriminar la diferencia, el mensaje es entregado a ambos</w:t>
-      </w:r>
-      <w:r>
-        <w:t xml:space="preserve"> (C y D)</w:t>
-      </w:r>
-    </w:p>
-    <w:p>
-      <w:pPr>
-        <w:pStyle w:val="ListParagraph"/>
-        <w:numPr>
-          <w:ilvl w:val="0"/>
-          <w:numId w:val="2"/>
-        </w:numPr>
-      </w:pPr>
-      <w:r>
-        <w:t>Si a un nodo intermedio se le agrega la capacidad de evaluar un operador, entonces su ruteo debería mejorar. (sólo llegar a C)</w:t>
-      </w:r>
-    </w:p>
     <w:p/>
     <w:p>
       <w:pPr>
-        <w:pStyle w:val="Heading2"/>
-      </w:pPr>
-      <w:r>
-        <w:t>A06 – Respuesta a cambios en la red</w:t>
-      </w:r>
-    </w:p>
-    <w:p>
-      <w:r>
-        <w:t>Cuando la topología de la red se modifica, ya sea agregando o quitando nodos, Vortex debe realizar el mejor esfuerzo para garantizar la entrega de mensajes a los receptores esperados.</w:t>
-      </w:r>
-    </w:p>
-    <w:p>
-      <w:r>
-        <w:t>Condiciones a verificar:</w:t>
+        <w:pStyle w:val="ListParagraph"/>
+        <w:numPr>
+          <w:ilvl w:val="0"/>
+          <w:numId w:val="2"/>
+        </w:numPr>
+      </w:pPr>
+      <w:r>
+        <w:t>El emisor debería poder declarar el tipo de mensajes que emite</w:t>
+      </w:r>
+    </w:p>
+    <w:p>
+      <w:pPr>
+        <w:pStyle w:val="ListParagraph"/>
+        <w:numPr>
+          <w:ilvl w:val="0"/>
+          <w:numId w:val="2"/>
+        </w:numPr>
+      </w:pPr>
+      <w:r>
+        <w:t>El emisor debería poder enviar mensajes aunque no estén dentro de los declarados</w:t>
+      </w:r>
+    </w:p>
+    <w:p>
+      <w:pPr>
+        <w:pStyle w:val="ListParagraph"/>
+        <w:numPr>
+          <w:ilvl w:val="0"/>
+          <w:numId w:val="2"/>
+        </w:numPr>
+      </w:pPr>
+      <w:r>
+        <w:t xml:space="preserve">El receptor debería poder recibir mensajes no declarados por el emisor si están en el conjunto declarado como </w:t>
+      </w:r>
+      <w:proofErr w:type="spellStart"/>
+      <w:r>
+        <w:t>recibible</w:t>
+      </w:r>
+      <w:proofErr w:type="spellEnd"/>
+    </w:p>
+    <w:p>
+      <w:pPr>
+        <w:pStyle w:val="ListParagraph"/>
+        <w:numPr>
+          <w:ilvl w:val="0"/>
+          <w:numId w:val="2"/>
+        </w:numPr>
+      </w:pPr>
+      <w:r>
+        <w:t>El emisor debería ser notificado si existe en la red al menos un receptor interesado en el tipo de mensajes declarado</w:t>
+      </w:r>
+    </w:p>
+    <w:p>
+      <w:pPr>
+        <w:pStyle w:val="ListParagraph"/>
+        <w:numPr>
+          <w:ilvl w:val="0"/>
+          <w:numId w:val="2"/>
+        </w:numPr>
+      </w:pPr>
+      <w:r>
+        <w:t>El receptor debería ser notificado si existe en la red al menos un emisor del tipo de mensajes declarado</w:t>
+      </w:r>
+    </w:p>
+    <w:p>
+      <w:pPr>
+        <w:pStyle w:val="ListParagraph"/>
+        <w:numPr>
+          <w:ilvl w:val="0"/>
+          <w:numId w:val="2"/>
+        </w:numPr>
+      </w:pPr>
+      <w:r>
+        <w:t>El emisor debería ser notificado si no existe ningún receptor en la red del tipo de mensajes declarado</w:t>
+      </w:r>
+    </w:p>
+    <w:p>
+      <w:pPr>
+        <w:pStyle w:val="ListParagraph"/>
+        <w:numPr>
+          <w:ilvl w:val="0"/>
+          <w:numId w:val="2"/>
+        </w:numPr>
+      </w:pPr>
+      <w:r>
+        <w:t>El receptor debería ser notificado si no existe en la red ningún emisor del tipo de mensajes declarado</w:t>
       </w:r>
     </w:p>
     <w:p>
@@ -1133,48 +1173,55 @@
       </w:pPr>
       <w:r>
         <w:lastRenderedPageBreak/>
-        <w:t xml:space="preserve">Si </w:t>
-      </w:r>
-      <w:r>
-        <w:t>un receptor se conecta antes de que se desconecte el último, el emisor no debería ser notificado del cambio</w:t>
-      </w:r>
-      <w:r>
-        <w:br/>
-      </w:r>
-      <w:r>
-        <w:object w:dxaOrig="6151" w:dyaOrig="2862">
-          <v:shape id="_x0000_i1029" type="#_x0000_t75" style="width:307.8pt;height:143.4pt" o:ole="">
-            <v:imagedata r:id="rId17" o:title=""/>
-          </v:shape>
-          <o:OLEObject Type="Embed" ProgID="Visio.Drawing.11" ShapeID="_x0000_i1029" DrawAspect="Content" ObjectID="_1399045137" r:id="rId18"/>
-        </w:object>
-      </w:r>
-    </w:p>
-    <w:p>
-      <w:pPr>
-        <w:pStyle w:val="ListParagraph"/>
-        <w:numPr>
-          <w:ilvl w:val="0"/>
-          <w:numId w:val="2"/>
-        </w:numPr>
-      </w:pPr>
-      <w:r>
-        <w:t xml:space="preserve">Si </w:t>
-      </w:r>
-      <w:r>
-        <w:t>un receptor se desconecta después que se desconecte el último, el mensaje enviado desde el emisor debería llegar al nuevo receptor</w:t>
-      </w:r>
-    </w:p>
-    <w:p>
-      <w:pPr>
-        <w:pStyle w:val="ListParagraph"/>
-        <w:numPr>
-          <w:ilvl w:val="0"/>
-          <w:numId w:val="2"/>
-        </w:numPr>
-      </w:pPr>
-      <w:r>
-        <w:t>En una larga cadena de nodos si un receptor se conecta en la punta al mismo tiempo que el emisor manda un mensaje, el mensaje debería llegar al nuevo conectado sólo si existía un camino previo antes (si no, es posible que llegue pero no puede asegurarse).</w:t>
+        <w:t>El emisor NO debería ser notificado si existen receptores no interesados en su tipo de mensajes</w:t>
+      </w:r>
+    </w:p>
+    <w:p>
+      <w:pPr>
+        <w:pStyle w:val="ListParagraph"/>
+        <w:numPr>
+          <w:ilvl w:val="0"/>
+          <w:numId w:val="2"/>
+        </w:numPr>
+      </w:pPr>
+      <w:r>
+        <w:t>El receptor NO debería ser notificado si existen emisores de otro tipo de mensajes</w:t>
+      </w:r>
+    </w:p>
+    <w:p>
+      <w:pPr>
+        <w:pStyle w:val="ListParagraph"/>
+        <w:numPr>
+          <w:ilvl w:val="0"/>
+          <w:numId w:val="2"/>
+        </w:numPr>
+      </w:pPr>
+      <w:r>
+        <w:t>El emisor NO debería ser notificado si no existen receptores de otro tipo de mensajes</w:t>
+      </w:r>
+    </w:p>
+    <w:p>
+      <w:pPr>
+        <w:pStyle w:val="ListParagraph"/>
+        <w:numPr>
+          <w:ilvl w:val="0"/>
+          <w:numId w:val="2"/>
+        </w:numPr>
+      </w:pPr>
+      <w:r>
+        <w:t>El receptor NO debería ser notificado si no existen emisores de otro tipo de mensajes</w:t>
+      </w:r>
+    </w:p>
+    <w:p>
+      <w:pPr>
+        <w:pStyle w:val="ListParagraph"/>
+        <w:numPr>
+          <w:ilvl w:val="0"/>
+          <w:numId w:val="2"/>
+        </w:numPr>
+      </w:pPr>
+      <w:r>
+        <w:t>En memoria la notificación positiva al emisor no debería demorar más de un ms en una red con 1000 nodos intermediarios (la notificación de un receptor disponible llega al emisor dentro del milisegundo).</w:t>
       </w:r>
       <w:r>
         <w:rPr>
@@ -1183,26 +1230,212 @@
         <w:footnoteReference w:id="7"/>
       </w:r>
     </w:p>
-    <w:p>
-      <w:pPr>
-        <w:pStyle w:val="ListParagraph"/>
-        <w:numPr>
-          <w:ilvl w:val="0"/>
-          <w:numId w:val="2"/>
-        </w:numPr>
-      </w:pPr>
-      <w:r>
-        <w:t>Si un camino entre dos nodos está optimizado, al conectarse un tercero lejano, debería recibir el mensaje enviado por el emisor</w:t>
+    <w:p/>
+    <w:p>
+      <w:pPr>
+        <w:pStyle w:val="Heading2"/>
+      </w:pPr>
+      <w:r>
+        <w:t>A0</w:t>
+      </w:r>
+      <w:r>
+        <w:t>5</w:t>
+      </w:r>
+      <w:r>
+        <w:t xml:space="preserve"> – Modificación de intereses on-line</w:t>
+      </w:r>
+    </w:p>
+    <w:p>
+      <w:r>
+        <w:t>Un nodo de la red puede modificar sus intereses en el tiempo, y el resto de la red debería adaptarse a esos cambios de la mejor manera posible</w:t>
+      </w:r>
+    </w:p>
+    <w:p/>
+    <w:p>
+      <w:r>
+        <w:t>Condiciones a verificar:</w:t>
+      </w:r>
+    </w:p>
+    <w:p>
+      <w:pPr>
+        <w:pStyle w:val="ListParagraph"/>
+        <w:numPr>
+          <w:ilvl w:val="0"/>
+          <w:numId w:val="2"/>
+        </w:numPr>
+      </w:pPr>
+      <w:r>
+        <w:t>Si un receptor cambia su conjunto de mensajes debería recibir los mensajes que cumplen con él, y no los que no</w:t>
+      </w:r>
+    </w:p>
+    <w:p>
+      <w:pPr>
+        <w:pStyle w:val="ListParagraph"/>
+        <w:numPr>
+          <w:ilvl w:val="0"/>
+          <w:numId w:val="2"/>
+        </w:numPr>
+      </w:pPr>
+      <w:r>
+        <w:t xml:space="preserve">Si </w:t>
+      </w:r>
+      <w:r>
+        <w:t>un nodo emisor reduce el conjunto de mensajes emitidos debería ser notificado si pierde todos sus receptores</w:t>
+      </w:r>
+    </w:p>
+    <w:p>
+      <w:pPr>
+        <w:pStyle w:val="ListParagraph"/>
+        <w:numPr>
+          <w:ilvl w:val="0"/>
+          <w:numId w:val="2"/>
+        </w:numPr>
+      </w:pPr>
+      <w:r>
+        <w:t>Si un nodo emisor aumenta el conjunto de mensajes emitidos debería ser notificado si comienza a tener receptores</w:t>
+      </w:r>
+    </w:p>
+    <w:p>
+      <w:pPr>
+        <w:pStyle w:val="ListParagraph"/>
+        <w:numPr>
+          <w:ilvl w:val="0"/>
+          <w:numId w:val="2"/>
+        </w:numPr>
+      </w:pPr>
+      <w:r>
+        <w:t>Si un receptor reduce el conjunto de intereses debería ser notificado si pierde todos sus emisores</w:t>
+      </w:r>
+    </w:p>
+    <w:p>
+      <w:pPr>
+        <w:pStyle w:val="ListParagraph"/>
+        <w:numPr>
+          <w:ilvl w:val="0"/>
+          <w:numId w:val="2"/>
+        </w:numPr>
+      </w:pPr>
+      <w:r>
+        <w:t>Si un receptor aumenta el conjunto de sus intereses debería ser notificado si comienza a tener emisores</w:t>
+      </w:r>
+    </w:p>
+    <w:p>
+      <w:pPr>
+        <w:pStyle w:val="Heading2"/>
+      </w:pPr>
+      <w:r>
+        <w:t>A0</w:t>
+      </w:r>
+      <w:r>
+        <w:t>6</w:t>
+      </w:r>
+      <w:r>
+        <w:t xml:space="preserve"> – Nodos con semántica heterogénea</w:t>
+      </w:r>
+    </w:p>
+    <w:p>
+      <w:r>
+        <w:t>Los nodos que conforman la red pueden tener distinta implementación de los operadores pero los mensajes deberían llegar igual al destino correcto</w:t>
+      </w:r>
+    </w:p>
+    <w:p>
+      <w:pPr>
+        <w:jc w:val="center"/>
+      </w:pPr>
+      <w:r>
+        <w:object w:dxaOrig="5527" w:dyaOrig="3595">
+          <v:shape id="_x0000_i1028" type="#_x0000_t75" style="width:276.6pt;height:180pt" o:ole="">
+            <v:imagedata r:id="rId17" o:title=""/>
+          </v:shape>
+          <o:OLEObject Type="Embed" ProgID="Visio.Drawing.11" ShapeID="_x0000_i1028" DrawAspect="Content" ObjectID="_1400360335" r:id="rId18"/>
+        </w:object>
+      </w:r>
+    </w:p>
+    <w:p>
+      <w:r>
+        <w:t>Condiciones a verificar:</w:t>
+      </w:r>
+    </w:p>
+    <w:p>
+      <w:pPr>
+        <w:pStyle w:val="ListParagraph"/>
+        <w:numPr>
+          <w:ilvl w:val="0"/>
+          <w:numId w:val="2"/>
+        </w:numPr>
+      </w:pPr>
+      <w:r>
+        <w:t>Si un nodo intermedio tiene un subconjunto de los operadores usados, los mensajes deberían llegar a receptores similares. Dicho de otra manera, si el nodo intermedio no puede discriminar la diferencia, el mensaje es entregado a ambos</w:t>
+      </w:r>
+      <w:r>
+        <w:t xml:space="preserve"> (C y D)</w:t>
+      </w:r>
+    </w:p>
+    <w:p>
+      <w:pPr>
+        <w:pStyle w:val="ListParagraph"/>
+        <w:numPr>
+          <w:ilvl w:val="0"/>
+          <w:numId w:val="2"/>
+        </w:numPr>
+      </w:pPr>
+      <w:r>
+        <w:t>Si a un nodo intermedio se le agrega la capacidad de evaluar un operador, entonces su ruteo debería mejorar. (sólo llegar a C)</w:t>
+      </w:r>
+    </w:p>
+    <w:p/>
+    <w:p>
+      <w:pPr>
+        <w:pStyle w:val="Heading2"/>
+      </w:pPr>
+      <w:r>
+        <w:t>A0</w:t>
+      </w:r>
+      <w:r>
+        <w:t>7</w:t>
+      </w:r>
+      <w:r>
+        <w:t xml:space="preserve"> – Respuesta a cambios en la red</w:t>
+      </w:r>
+    </w:p>
+    <w:p>
+      <w:r>
+        <w:t xml:space="preserve">Cuando la topología de la red se modifica, ya sea agregando o quitando nodos, </w:t>
+      </w:r>
+      <w:proofErr w:type="spellStart"/>
+      <w:r>
+        <w:t>Vortex</w:t>
+      </w:r>
+      <w:proofErr w:type="spellEnd"/>
+      <w:r>
+        <w:t xml:space="preserve"> debe realizar el mejor esfuerzo para garantizar la entrega de mensajes a los receptores esperados.</w:t>
+      </w:r>
+    </w:p>
+    <w:p>
+      <w:r>
+        <w:t>Condiciones a verificar:</w:t>
+      </w:r>
+    </w:p>
+    <w:p>
+      <w:pPr>
+        <w:pStyle w:val="ListParagraph"/>
+        <w:numPr>
+          <w:ilvl w:val="0"/>
+          <w:numId w:val="2"/>
+        </w:numPr>
+      </w:pPr>
+      <w:r>
+        <w:t>Si un receptor se conecta antes de que se desconecte el último, el emisor no debería ser notificado del cambio</w:t>
       </w:r>
       <w:r>
         <w:br/>
       </w:r>
       <w:r>
-        <w:object w:dxaOrig="5668" w:dyaOrig="4194">
-          <v:shape id="_x0000_i1030" type="#_x0000_t75" style="width:283.2pt;height:210pt" o:ole="">
+        <w:object w:dxaOrig="6151" w:dyaOrig="2862">
+          <v:shape id="_x0000_i1029" type="#_x0000_t75" style="width:307.8pt;height:143.4pt" o:ole="">
             <v:imagedata r:id="rId19" o:title=""/>
           </v:shape>
-          <o:OLEObject Type="Embed" ProgID="Visio.Drawing.11" ShapeID="_x0000_i1030" DrawAspect="Content" ObjectID="_1399045138" r:id="rId20"/>
+          <o:OLEObject Type="Embed" ProgID="Visio.Drawing.11" ShapeID="_x0000_i1029" DrawAspect="Content" ObjectID="_1400360336" r:id="rId20"/>
         </w:object>
       </w:r>
     </w:p>
@@ -1215,31 +1448,23 @@
         </w:numPr>
       </w:pPr>
       <w:r>
-        <w:t>Si un camino entre dos nodos está optimizado y se pierde un nodo intermedio, el mensaje debería llegar si hay caminos alternativos</w:t>
-      </w:r>
-    </w:p>
-    <w:p>
-      <w:pPr>
-        <w:pStyle w:val="ListParagraph"/>
-        <w:numPr>
-          <w:ilvl w:val="0"/>
-          <w:numId w:val="2"/>
-        </w:numPr>
-      </w:pPr>
-      <w:r>
-        <w:t>Si un camino entre dos nodos se pierde y no hay caminos alternativos el mensaje no debería llegar</w:t>
-      </w:r>
-    </w:p>
-    <w:p>
-      <w:pPr>
-        <w:pStyle w:val="ListParagraph"/>
-        <w:numPr>
-          <w:ilvl w:val="0"/>
-          <w:numId w:val="2"/>
-        </w:numPr>
-      </w:pPr>
-      <w:r>
-        <w:t>Si se pierde el camino entre receptor y emisor ambos deberían ser notificados que perdieron a su contraparte</w:t>
+        <w:t xml:space="preserve">Si </w:t>
+      </w:r>
+      <w:r>
+        <w:t>un receptor se desconecta después que se desconecte el último, el mensaje enviado desde el emisor debería llegar al nuevo receptor</w:t>
+      </w:r>
+    </w:p>
+    <w:p>
+      <w:pPr>
+        <w:pStyle w:val="ListParagraph"/>
+        <w:numPr>
+          <w:ilvl w:val="0"/>
+          <w:numId w:val="2"/>
+        </w:numPr>
+      </w:pPr>
+      <w:r>
+        <w:lastRenderedPageBreak/>
+        <w:t>En una larga cadena de nodos si un receptor se conecta en la punta al mismo tiempo que el emisor manda un mensaje, el mensaje debería llegar al nuevo conectado sólo si existía un camino previo antes (si no, es posible que llegue pero no puede asegurarse).</w:t>
       </w:r>
       <w:r>
         <w:rPr>
@@ -1257,20 +1482,54 @@
         </w:numPr>
       </w:pPr>
       <w:r>
-        <w:lastRenderedPageBreak/>
-        <w:t>Si un nodo intermedio se agrega, permitiendo conectar dos redes independientes, los mensajes debería llegar de una a otra</w:t>
-      </w:r>
-    </w:p>
-    <w:p>
-      <w:pPr>
-        <w:pStyle w:val="ListParagraph"/>
-        <w:numPr>
-          <w:ilvl w:val="0"/>
-          <w:numId w:val="2"/>
-        </w:numPr>
-      </w:pPr>
-      <w:r>
-        <w:t>Si se crea un camino entre receptor y emisor agregando un nodo intermedio ambos deberían ser notificados de la existencia del otro</w:t>
+        <w:t>Si un camino entre dos nodos está optimizado, al conectarse un tercero lejano, debería recibir el mensaje enviado por el emisor</w:t>
+      </w:r>
+      <w:r>
+        <w:br/>
+      </w:r>
+      <w:r>
+        <w:object w:dxaOrig="5668" w:dyaOrig="4194">
+          <v:shape id="_x0000_i1030" type="#_x0000_t75" style="width:283.2pt;height:210pt" o:ole="">
+            <v:imagedata r:id="rId21" o:title=""/>
+          </v:shape>
+          <o:OLEObject Type="Embed" ProgID="Visio.Drawing.11" ShapeID="_x0000_i1030" DrawAspect="Content" ObjectID="_1400360337" r:id="rId22"/>
+        </w:object>
+      </w:r>
+    </w:p>
+    <w:p>
+      <w:pPr>
+        <w:pStyle w:val="ListParagraph"/>
+        <w:numPr>
+          <w:ilvl w:val="0"/>
+          <w:numId w:val="2"/>
+        </w:numPr>
+      </w:pPr>
+      <w:r>
+        <w:t>Si un camino entre dos nodos está optimizado y se pierde un nodo intermedio, el mensaje debería llegar si hay caminos alternativos</w:t>
+      </w:r>
+    </w:p>
+    <w:p>
+      <w:pPr>
+        <w:pStyle w:val="ListParagraph"/>
+        <w:numPr>
+          <w:ilvl w:val="0"/>
+          <w:numId w:val="2"/>
+        </w:numPr>
+      </w:pPr>
+      <w:r>
+        <w:t>Si un camino entre dos nodos se pierde y no hay caminos alternativos el mensaje no debería llegar</w:t>
+      </w:r>
+    </w:p>
+    <w:p>
+      <w:pPr>
+        <w:pStyle w:val="ListParagraph"/>
+        <w:numPr>
+          <w:ilvl w:val="0"/>
+          <w:numId w:val="2"/>
+        </w:numPr>
+      </w:pPr>
+      <w:r>
+        <w:t>Si se pierde el camino entre receptor y emisor ambos deberían ser notificados que perdieron a su contraparte</w:t>
       </w:r>
       <w:r>
         <w:rPr>
@@ -1288,6 +1547,81 @@
         </w:numPr>
       </w:pPr>
       <w:r>
+        <w:t>Si un nodo intermedio se agrega, permitiendo conectar dos redes independientes, los mensajes debería llegar de una a otra</w:t>
+      </w:r>
+    </w:p>
+    <w:p>
+      <w:pPr>
+        <w:pStyle w:val="ListParagraph"/>
+        <w:numPr>
+          <w:ilvl w:val="0"/>
+          <w:numId w:val="2"/>
+        </w:numPr>
+      </w:pPr>
+      <w:r>
+        <w:t>Si se crea un camino entre receptor y emisor agregando un nodo intermedio ambos deberían ser notificados de la existencia del otro</w:t>
+      </w:r>
+      <w:r>
+        <w:rPr>
+          <w:rStyle w:val="FootnoteReference"/>
+        </w:rPr>
+        <w:footnoteReference w:id="10"/>
+      </w:r>
+    </w:p>
+    <w:p>
+      <w:pPr>
+        <w:pStyle w:val="ListParagraph"/>
+        <w:numPr>
+          <w:ilvl w:val="0"/>
+          <w:numId w:val="2"/>
+        </w:numPr>
+      </w:pPr>
+      <w:r>
+        <w:t xml:space="preserve">En una </w:t>
+      </w:r>
+      <w:proofErr w:type="spellStart"/>
+      <w:r>
+        <w:t>grid</w:t>
+      </w:r>
+      <w:proofErr w:type="spellEnd"/>
+      <w:r>
+        <w:t xml:space="preserve"> 4x4 si el emisor está en esquina  </w:t>
+      </w:r>
+      <w:proofErr w:type="spellStart"/>
+      <w:r>
+        <w:t>sup-izq</w:t>
+      </w:r>
+      <w:proofErr w:type="spellEnd"/>
+      <w:r>
+        <w:t xml:space="preserve"> y un receptor en </w:t>
+      </w:r>
+      <w:proofErr w:type="spellStart"/>
+      <w:r>
+        <w:t>sup</w:t>
+      </w:r>
+      <w:proofErr w:type="spellEnd"/>
+      <w:r>
+        <w:t xml:space="preserve">-derecha después de optimizar camino, al agregar un nuevo receptor en </w:t>
+      </w:r>
+      <w:proofErr w:type="spellStart"/>
+      <w:r>
+        <w:t>inf</w:t>
+      </w:r>
+      <w:proofErr w:type="spellEnd"/>
+      <w:r>
+        <w:t>-der el mensaje debería llegar a ambos receptores</w:t>
+      </w:r>
+    </w:p>
+    <w:p>
+      <w:pPr>
+        <w:pStyle w:val="ListParagraph"/>
+        <w:numPr>
+          <w:ilvl w:val="0"/>
+          <w:numId w:val="2"/>
+        </w:numPr>
+      </w:pPr>
+      <w:r>
+        <w:lastRenderedPageBreak/>
         <w:t>Si una red de tipo triángulo, pierde la conexión directa de una de las puntas, el mensaje debería llegar por la conexión indirecta</w:t>
       </w:r>
       <w:r>
@@ -1296,9 +1630,9 @@
       <w:r>
         <w:object w:dxaOrig="4947" w:dyaOrig="3331">
           <v:shape id="_x0000_i1031" type="#_x0000_t75" style="width:247.2pt;height:166.8pt" o:ole="">
-            <v:imagedata r:id="rId21" o:title=""/>
+            <v:imagedata r:id="rId23" o:title=""/>
           </v:shape>
-          <o:OLEObject Type="Embed" ProgID="Visio.Drawing.11" ShapeID="_x0000_i1031" DrawAspect="Content" ObjectID="_1399045139" r:id="rId22"/>
+          <o:OLEObject Type="Embed" ProgID="Visio.Drawing.11" ShapeID="_x0000_i1031" DrawAspect="Content" ObjectID="_1400360338" r:id="rId24"/>
         </w:object>
       </w:r>
     </w:p>
@@ -1307,12 +1641,26 @@
         <w:pStyle w:val="Heading2"/>
       </w:pPr>
       <w:r>
-        <w:t>A07 – Topologías varias</w:t>
-      </w:r>
-    </w:p>
-    <w:p>
-      <w:r>
-        <w:t>En distintas configuraciones de redes (ya que es una red con topología emergente) Vortex debería hacer correcta entrega de los mensajes</w:t>
+        <w:t>A0</w:t>
+      </w:r>
+      <w:r>
+        <w:t>8</w:t>
+      </w:r>
+      <w:r>
+        <w:t xml:space="preserve"> – Topologías varias</w:t>
+      </w:r>
+    </w:p>
+    <w:p>
+      <w:r>
+        <w:t xml:space="preserve">En distintas configuraciones de redes (ya que es una red con topología emergente) </w:t>
+      </w:r>
+      <w:proofErr w:type="spellStart"/>
+      <w:r>
+        <w:t>Vortex</w:t>
+      </w:r>
+      <w:proofErr w:type="spellEnd"/>
+      <w:r>
+        <w:t xml:space="preserve"> debería hacer correcta entrega de los mensajes</w:t>
       </w:r>
     </w:p>
     <w:p>
@@ -1331,9 +1679,62 @@
       <w:r>
         <w:t>En un red con nodo intermedio el mensaje debería llegar desde el emisor al receptor pasando por el intermedio</w:t>
       </w:r>
-      <w:r>
-        <w:br/>
-      </w:r>
+    </w:p>
+    <w:p>
+      <w:pPr>
+        <w:pStyle w:val="ListParagraph"/>
+        <w:numPr>
+          <w:ilvl w:val="0"/>
+          <w:numId w:val="2"/>
+        </w:numPr>
+      </w:pPr>
+      <w:r>
+        <w:t xml:space="preserve">En una red tipo </w:t>
+      </w:r>
+      <w:proofErr w:type="spellStart"/>
+      <w:r>
+        <w:t>grid</w:t>
+      </w:r>
+      <w:proofErr w:type="spellEnd"/>
+      <w:r>
+        <w:t xml:space="preserve"> de 4x4, si el emisor está en la esquina superior izquierda y el receptor en la inferior derecha, el mensaje debería llegar al receptor</w:t>
+      </w:r>
+    </w:p>
+    <w:p>
+      <w:pPr>
+        <w:pStyle w:val="ListParagraph"/>
+        <w:numPr>
+          <w:ilvl w:val="0"/>
+          <w:numId w:val="2"/>
+        </w:numPr>
+      </w:pPr>
+      <w:r>
+        <w:t xml:space="preserve">En </w:t>
+      </w:r>
+      <w:proofErr w:type="spellStart"/>
+      <w:r>
+        <w:t>grid</w:t>
+      </w:r>
+      <w:proofErr w:type="spellEnd"/>
+      <w:r>
+        <w:t xml:space="preserve"> 4x4 con emisor </w:t>
+      </w:r>
+      <w:proofErr w:type="spellStart"/>
+      <w:r>
+        <w:t>sup-izq</w:t>
+      </w:r>
+      <w:proofErr w:type="spellEnd"/>
+      <w:r>
+        <w:t>, y receptores en las otras esquinas el mensaje debería llegar</w:t>
+      </w:r>
+    </w:p>
+    <w:p>
+      <w:pPr>
+        <w:pStyle w:val="ListParagraph"/>
+        <w:ind w:left="567"/>
+      </w:pPr>
+      <w:bookmarkStart w:id="0" w:name="_GoBack"/>
+      <w:bookmarkEnd w:id="0"/>
       <w:r>
         <w:br/>
       </w:r>
@@ -1440,7 +1841,15 @@
         <w:footnoteRef/>
       </w:r>
       <w:r>
-        <w:t xml:space="preserve"> Un objeto serializable es cualquier que pueda ser representado en un formato apropiado y ser reconstruido en otro ambiente sin perder la semántica. Obviamente esta definición es discutible, porque depende de la capacidad de serializar. Lo importante es destacar que ciertos objetos puede ser serializados fácilmente (si están conformados por datos) y otros requieren  otros mecanismos o quizás no sean serializables si son conexiones a base  de datos, archivos, etc.</w:t>
+        <w:t xml:space="preserve"> Un objeto serializable es cualquier que pueda ser representado en un formato apropiado y ser reconstruido en otro ambiente sin perder la semántica. Obviamente esta definición es discutible, porque depende de la capacidad de serializar. Lo importante es destacar que ciertos objetos puede ser serializados fácilmente (si están conformados por datos) y otros requieren  otros mecanismos o quizás no sean </w:t>
+      </w:r>
+      <w:proofErr w:type="spellStart"/>
+      <w:r>
+        <w:t>serializables</w:t>
+      </w:r>
+      <w:proofErr w:type="spellEnd"/>
+      <w:r>
+        <w:t xml:space="preserve"> si son conexiones a base  de datos, archivos, etc.</w:t>
       </w:r>
     </w:p>
   </w:footnote>
@@ -1488,7 +1897,15 @@
         <w:footnoteRef/>
       </w:r>
       <w:r>
-        <w:t xml:space="preserve"> De hecho, un nodo puede no implementar ningún operador y sería válido (en ese caso actúa como relay)</w:t>
+        <w:t xml:space="preserve"> De hecho, un nodo puede no implementar ningún operador y sería válido (en ese caso actúa como </w:t>
+      </w:r>
+      <w:proofErr w:type="spellStart"/>
+      <w:r>
+        <w:t>relay</w:t>
+      </w:r>
+      <w:proofErr w:type="spellEnd"/>
+      <w:r>
+        <w:t>)</w:t>
       </w:r>
     </w:p>
   </w:footnote>
@@ -1520,7 +1937,15 @@
         <w:footnoteRef/>
       </w:r>
       <w:r>
-        <w:t xml:space="preserve"> El quivalente a utilizar paréntesis</w:t>
+        <w:t xml:space="preserve"> El </w:t>
+      </w:r>
+      <w:proofErr w:type="spellStart"/>
+      <w:r>
+        <w:t>quivalente</w:t>
+      </w:r>
+      <w:proofErr w:type="spellEnd"/>
+      <w:r>
+        <w:t xml:space="preserve"> a utilizar paréntesis</w:t>
       </w:r>
     </w:p>
   </w:footnote>
@@ -1536,7 +1961,7 @@
         <w:footnoteRef/>
       </w:r>
       <w:r>
-        <w:t xml:space="preserve"> Como es posible que el mensaje sea descartado en el medio si no hay camino previo, es posible que nunca llegue a destino. En cambio si ya existía uno, debería entregarse si la conexión se produce antes de que llegue el mensaje al nodo intermedio</w:t>
+        <w:t xml:space="preserve"> Sujeto a factibilidad real en la implementación</w:t>
       </w:r>
     </w:p>
   </w:footnote>
@@ -1552,11 +1977,27 @@
         <w:footnoteRef/>
       </w:r>
       <w:r>
-        <w:t xml:space="preserve"> Obviamente sólo si son los últimos</w:t>
+        <w:t xml:space="preserve"> Como es posible que el mensaje sea descartado en el medio si no hay camino previo, es posible que nunca llegue a destino. En cambio si ya existía uno, debería entregarse si la conexión se produce antes de que llegue el mensaje al nodo intermedio</w:t>
       </w:r>
     </w:p>
   </w:footnote>
   <w:footnote w:id="9">
+    <w:p>
+      <w:pPr>
+        <w:pStyle w:val="FootnoteText"/>
+      </w:pPr>
+      <w:r>
+        <w:rPr>
+          <w:rStyle w:val="FootnoteReference"/>
+        </w:rPr>
+        <w:footnoteRef/>
+      </w:r>
+      <w:r>
+        <w:t xml:space="preserve"> Obviamente sólo si son los últimos</w:t>
+      </w:r>
+    </w:p>
+  </w:footnote>
+  <w:footnote w:id="10">
     <w:p>
       <w:pPr>
         <w:pStyle w:val="FootnoteText"/>
@@ -1580,7 +2021,7 @@
   <w:abstractNum w:abstractNumId="0">
     <w:nsid w:val="01170204"/>
     <w:multiLevelType w:val="hybridMultilevel"/>
-    <w:tmpl w:val="6706ECA2"/>
+    <w:tmpl w:val="61100CC2"/>
     <w:lvl w:ilvl="0" w:tplc="25ACB7EE">
       <w:start w:val="1"/>
       <mc:AlternateContent>
@@ -1772,9 +2213,9 @@
     </w:lvl>
   </w:abstractNum>
   <w:abstractNum w:abstractNumId="2">
-    <w:nsid w:val="17C646A0"/>
+    <w:nsid w:val="068B2C56"/>
     <w:multiLevelType w:val="hybridMultilevel"/>
-    <w:tmpl w:val="DF36C054"/>
+    <w:tmpl w:val="6706ECA2"/>
     <w:lvl w:ilvl="0" w:tplc="25ACB7EE">
       <w:start w:val="1"/>
       <mc:AlternateContent>
@@ -1869,122 +2310,9 @@
     </w:lvl>
   </w:abstractNum>
   <w:abstractNum w:abstractNumId="3">
-    <w:nsid w:val="1F5F3C4E"/>
+    <w:nsid w:val="17C646A0"/>
     <w:multiLevelType w:val="hybridMultilevel"/>
-    <w:tmpl w:val="6CAEB13E"/>
-    <w:lvl w:ilvl="0" w:tplc="2C0A0001">
-      <w:start w:val="1"/>
-      <w:numFmt w:val="bullet"/>
-      <w:lvlText w:val=""/>
-      <w:lvlJc w:val="left"/>
-      <w:pPr>
-        <w:ind w:left="720" w:hanging="360"/>
-      </w:pPr>
-      <w:rPr>
-        <w:rFonts w:ascii="Symbol" w:hAnsi="Symbol" w:hint="default"/>
-      </w:rPr>
-    </w:lvl>
-    <w:lvl w:ilvl="1" w:tplc="2C0A0003" w:tentative="1">
-      <w:start w:val="1"/>
-      <w:numFmt w:val="bullet"/>
-      <w:lvlText w:val="o"/>
-      <w:lvlJc w:val="left"/>
-      <w:pPr>
-        <w:ind w:left="1440" w:hanging="360"/>
-      </w:pPr>
-      <w:rPr>
-        <w:rFonts w:ascii="Courier New" w:hAnsi="Courier New" w:cs="Courier New" w:hint="default"/>
-      </w:rPr>
-    </w:lvl>
-    <w:lvl w:ilvl="2" w:tplc="2C0A0005" w:tentative="1">
-      <w:start w:val="1"/>
-      <w:numFmt w:val="bullet"/>
-      <w:lvlText w:val=""/>
-      <w:lvlJc w:val="left"/>
-      <w:pPr>
-        <w:ind w:left="2160" w:hanging="360"/>
-      </w:pPr>
-      <w:rPr>
-        <w:rFonts w:ascii="Wingdings" w:hAnsi="Wingdings" w:hint="default"/>
-      </w:rPr>
-    </w:lvl>
-    <w:lvl w:ilvl="3" w:tplc="2C0A0001" w:tentative="1">
-      <w:start w:val="1"/>
-      <w:numFmt w:val="bullet"/>
-      <w:lvlText w:val=""/>
-      <w:lvlJc w:val="left"/>
-      <w:pPr>
-        <w:ind w:left="2880" w:hanging="360"/>
-      </w:pPr>
-      <w:rPr>
-        <w:rFonts w:ascii="Symbol" w:hAnsi="Symbol" w:hint="default"/>
-      </w:rPr>
-    </w:lvl>
-    <w:lvl w:ilvl="4" w:tplc="2C0A0003" w:tentative="1">
-      <w:start w:val="1"/>
-      <w:numFmt w:val="bullet"/>
-      <w:lvlText w:val="o"/>
-      <w:lvlJc w:val="left"/>
-      <w:pPr>
-        <w:ind w:left="3600" w:hanging="360"/>
-      </w:pPr>
-      <w:rPr>
-        <w:rFonts w:ascii="Courier New" w:hAnsi="Courier New" w:cs="Courier New" w:hint="default"/>
-      </w:rPr>
-    </w:lvl>
-    <w:lvl w:ilvl="5" w:tplc="2C0A0005" w:tentative="1">
-      <w:start w:val="1"/>
-      <w:numFmt w:val="bullet"/>
-      <w:lvlText w:val=""/>
-      <w:lvlJc w:val="left"/>
-      <w:pPr>
-        <w:ind w:left="4320" w:hanging="360"/>
-      </w:pPr>
-      <w:rPr>
-        <w:rFonts w:ascii="Wingdings" w:hAnsi="Wingdings" w:hint="default"/>
-      </w:rPr>
-    </w:lvl>
-    <w:lvl w:ilvl="6" w:tplc="2C0A0001" w:tentative="1">
-      <w:start w:val="1"/>
-      <w:numFmt w:val="bullet"/>
-      <w:lvlText w:val=""/>
-      <w:lvlJc w:val="left"/>
-      <w:pPr>
-        <w:ind w:left="5040" w:hanging="360"/>
-      </w:pPr>
-      <w:rPr>
-        <w:rFonts w:ascii="Symbol" w:hAnsi="Symbol" w:hint="default"/>
-      </w:rPr>
-    </w:lvl>
-    <w:lvl w:ilvl="7" w:tplc="2C0A0003" w:tentative="1">
-      <w:start w:val="1"/>
-      <w:numFmt w:val="bullet"/>
-      <w:lvlText w:val="o"/>
-      <w:lvlJc w:val="left"/>
-      <w:pPr>
-        <w:ind w:left="5760" w:hanging="360"/>
-      </w:pPr>
-      <w:rPr>
-        <w:rFonts w:ascii="Courier New" w:hAnsi="Courier New" w:cs="Courier New" w:hint="default"/>
-      </w:rPr>
-    </w:lvl>
-    <w:lvl w:ilvl="8" w:tplc="2C0A0005" w:tentative="1">
-      <w:start w:val="1"/>
-      <w:numFmt w:val="bullet"/>
-      <w:lvlText w:val=""/>
-      <w:lvlJc w:val="left"/>
-      <w:pPr>
-        <w:ind w:left="6480" w:hanging="360"/>
-      </w:pPr>
-      <w:rPr>
-        <w:rFonts w:ascii="Wingdings" w:hAnsi="Wingdings" w:hint="default"/>
-      </w:rPr>
-    </w:lvl>
-  </w:abstractNum>
-  <w:abstractNum w:abstractNumId="4">
-    <w:nsid w:val="285E68D8"/>
-    <w:multiLevelType w:val="hybridMultilevel"/>
-    <w:tmpl w:val="6C94DD30"/>
+    <w:tmpl w:val="DF36C054"/>
     <w:lvl w:ilvl="0" w:tplc="25ACB7EE">
       <w:start w:val="1"/>
       <mc:AlternateContent>
@@ -2078,10 +2406,123 @@
       </w:pPr>
     </w:lvl>
   </w:abstractNum>
+  <w:abstractNum w:abstractNumId="4">
+    <w:nsid w:val="1F5F3C4E"/>
+    <w:multiLevelType w:val="hybridMultilevel"/>
+    <w:tmpl w:val="6CAEB13E"/>
+    <w:lvl w:ilvl="0" w:tplc="2C0A0001">
+      <w:start w:val="1"/>
+      <w:numFmt w:val="bullet"/>
+      <w:lvlText w:val=""/>
+      <w:lvlJc w:val="left"/>
+      <w:pPr>
+        <w:ind w:left="720" w:hanging="360"/>
+      </w:pPr>
+      <w:rPr>
+        <w:rFonts w:ascii="Symbol" w:hAnsi="Symbol" w:hint="default"/>
+      </w:rPr>
+    </w:lvl>
+    <w:lvl w:ilvl="1" w:tplc="2C0A0003" w:tentative="1">
+      <w:start w:val="1"/>
+      <w:numFmt w:val="bullet"/>
+      <w:lvlText w:val="o"/>
+      <w:lvlJc w:val="left"/>
+      <w:pPr>
+        <w:ind w:left="1440" w:hanging="360"/>
+      </w:pPr>
+      <w:rPr>
+        <w:rFonts w:ascii="Courier New" w:hAnsi="Courier New" w:cs="Courier New" w:hint="default"/>
+      </w:rPr>
+    </w:lvl>
+    <w:lvl w:ilvl="2" w:tplc="2C0A0005" w:tentative="1">
+      <w:start w:val="1"/>
+      <w:numFmt w:val="bullet"/>
+      <w:lvlText w:val=""/>
+      <w:lvlJc w:val="left"/>
+      <w:pPr>
+        <w:ind w:left="2160" w:hanging="360"/>
+      </w:pPr>
+      <w:rPr>
+        <w:rFonts w:ascii="Wingdings" w:hAnsi="Wingdings" w:hint="default"/>
+      </w:rPr>
+    </w:lvl>
+    <w:lvl w:ilvl="3" w:tplc="2C0A0001" w:tentative="1">
+      <w:start w:val="1"/>
+      <w:numFmt w:val="bullet"/>
+      <w:lvlText w:val=""/>
+      <w:lvlJc w:val="left"/>
+      <w:pPr>
+        <w:ind w:left="2880" w:hanging="360"/>
+      </w:pPr>
+      <w:rPr>
+        <w:rFonts w:ascii="Symbol" w:hAnsi="Symbol" w:hint="default"/>
+      </w:rPr>
+    </w:lvl>
+    <w:lvl w:ilvl="4" w:tplc="2C0A0003" w:tentative="1">
+      <w:start w:val="1"/>
+      <w:numFmt w:val="bullet"/>
+      <w:lvlText w:val="o"/>
+      <w:lvlJc w:val="left"/>
+      <w:pPr>
+        <w:ind w:left="3600" w:hanging="360"/>
+      </w:pPr>
+      <w:rPr>
+        <w:rFonts w:ascii="Courier New" w:hAnsi="Courier New" w:cs="Courier New" w:hint="default"/>
+      </w:rPr>
+    </w:lvl>
+    <w:lvl w:ilvl="5" w:tplc="2C0A0005" w:tentative="1">
+      <w:start w:val="1"/>
+      <w:numFmt w:val="bullet"/>
+      <w:lvlText w:val=""/>
+      <w:lvlJc w:val="left"/>
+      <w:pPr>
+        <w:ind w:left="4320" w:hanging="360"/>
+      </w:pPr>
+      <w:rPr>
+        <w:rFonts w:ascii="Wingdings" w:hAnsi="Wingdings" w:hint="default"/>
+      </w:rPr>
+    </w:lvl>
+    <w:lvl w:ilvl="6" w:tplc="2C0A0001" w:tentative="1">
+      <w:start w:val="1"/>
+      <w:numFmt w:val="bullet"/>
+      <w:lvlText w:val=""/>
+      <w:lvlJc w:val="left"/>
+      <w:pPr>
+        <w:ind w:left="5040" w:hanging="360"/>
+      </w:pPr>
+      <w:rPr>
+        <w:rFonts w:ascii="Symbol" w:hAnsi="Symbol" w:hint="default"/>
+      </w:rPr>
+    </w:lvl>
+    <w:lvl w:ilvl="7" w:tplc="2C0A0003" w:tentative="1">
+      <w:start w:val="1"/>
+      <w:numFmt w:val="bullet"/>
+      <w:lvlText w:val="o"/>
+      <w:lvlJc w:val="left"/>
+      <w:pPr>
+        <w:ind w:left="5760" w:hanging="360"/>
+      </w:pPr>
+      <w:rPr>
+        <w:rFonts w:ascii="Courier New" w:hAnsi="Courier New" w:cs="Courier New" w:hint="default"/>
+      </w:rPr>
+    </w:lvl>
+    <w:lvl w:ilvl="8" w:tplc="2C0A0005" w:tentative="1">
+      <w:start w:val="1"/>
+      <w:numFmt w:val="bullet"/>
+      <w:lvlText w:val=""/>
+      <w:lvlJc w:val="left"/>
+      <w:pPr>
+        <w:ind w:left="6480" w:hanging="360"/>
+      </w:pPr>
+      <w:rPr>
+        <w:rFonts w:ascii="Wingdings" w:hAnsi="Wingdings" w:hint="default"/>
+      </w:rPr>
+    </w:lvl>
+  </w:abstractNum>
   <w:abstractNum w:abstractNumId="5">
-    <w:nsid w:val="2A011167"/>
+    <w:nsid w:val="285E68D8"/>
     <w:multiLevelType w:val="hybridMultilevel"/>
-    <w:tmpl w:val="698ECC00"/>
+    <w:tmpl w:val="6C94DD30"/>
     <w:lvl w:ilvl="0" w:tplc="25ACB7EE">
       <w:start w:val="1"/>
       <mc:AlternateContent>
@@ -2176,95 +2617,9 @@
     </w:lvl>
   </w:abstractNum>
   <w:abstractNum w:abstractNumId="6">
-    <w:nsid w:val="41B75D30"/>
+    <w:nsid w:val="2A011167"/>
     <w:multiLevelType w:val="hybridMultilevel"/>
-    <w:tmpl w:val="A02C254C"/>
-    <w:lvl w:ilvl="0" w:tplc="2C0A000F">
-      <w:start w:val="1"/>
-      <w:numFmt w:val="decimal"/>
-      <w:lvlText w:val="%1."/>
-      <w:lvlJc w:val="left"/>
-      <w:pPr>
-        <w:ind w:left="720" w:hanging="360"/>
-      </w:pPr>
-    </w:lvl>
-    <w:lvl w:ilvl="1" w:tplc="2C0A0019" w:tentative="1">
-      <w:start w:val="1"/>
-      <w:numFmt w:val="lowerLetter"/>
-      <w:lvlText w:val="%2."/>
-      <w:lvlJc w:val="left"/>
-      <w:pPr>
-        <w:ind w:left="1440" w:hanging="360"/>
-      </w:pPr>
-    </w:lvl>
-    <w:lvl w:ilvl="2" w:tplc="2C0A001B" w:tentative="1">
-      <w:start w:val="1"/>
-      <w:numFmt w:val="lowerRoman"/>
-      <w:lvlText w:val="%3."/>
-      <w:lvlJc w:val="right"/>
-      <w:pPr>
-        <w:ind w:left="2160" w:hanging="180"/>
-      </w:pPr>
-    </w:lvl>
-    <w:lvl w:ilvl="3" w:tplc="2C0A000F" w:tentative="1">
-      <w:start w:val="1"/>
-      <w:numFmt w:val="decimal"/>
-      <w:lvlText w:val="%4."/>
-      <w:lvlJc w:val="left"/>
-      <w:pPr>
-        <w:ind w:left="2880" w:hanging="360"/>
-      </w:pPr>
-    </w:lvl>
-    <w:lvl w:ilvl="4" w:tplc="2C0A0019" w:tentative="1">
-      <w:start w:val="1"/>
-      <w:numFmt w:val="lowerLetter"/>
-      <w:lvlText w:val="%5."/>
-      <w:lvlJc w:val="left"/>
-      <w:pPr>
-        <w:ind w:left="3600" w:hanging="360"/>
-      </w:pPr>
-    </w:lvl>
-    <w:lvl w:ilvl="5" w:tplc="2C0A001B" w:tentative="1">
-      <w:start w:val="1"/>
-      <w:numFmt w:val="lowerRoman"/>
-      <w:lvlText w:val="%6."/>
-      <w:lvlJc w:val="right"/>
-      <w:pPr>
-        <w:ind w:left="4320" w:hanging="180"/>
-      </w:pPr>
-    </w:lvl>
-    <w:lvl w:ilvl="6" w:tplc="2C0A000F" w:tentative="1">
-      <w:start w:val="1"/>
-      <w:numFmt w:val="decimal"/>
-      <w:lvlText w:val="%7."/>
-      <w:lvlJc w:val="left"/>
-      <w:pPr>
-        <w:ind w:left="5040" w:hanging="360"/>
-      </w:pPr>
-    </w:lvl>
-    <w:lvl w:ilvl="7" w:tplc="2C0A0019" w:tentative="1">
-      <w:start w:val="1"/>
-      <w:numFmt w:val="lowerLetter"/>
-      <w:lvlText w:val="%8."/>
-      <w:lvlJc w:val="left"/>
-      <w:pPr>
-        <w:ind w:left="5760" w:hanging="360"/>
-      </w:pPr>
-    </w:lvl>
-    <w:lvl w:ilvl="8" w:tplc="2C0A001B" w:tentative="1">
-      <w:start w:val="1"/>
-      <w:numFmt w:val="lowerRoman"/>
-      <w:lvlText w:val="%9."/>
-      <w:lvlJc w:val="right"/>
-      <w:pPr>
-        <w:ind w:left="6480" w:hanging="180"/>
-      </w:pPr>
-    </w:lvl>
-  </w:abstractNum>
-  <w:abstractNum w:abstractNumId="7">
-    <w:nsid w:val="467366C2"/>
-    <w:multiLevelType w:val="hybridMultilevel"/>
-    <w:tmpl w:val="BC627008"/>
+    <w:tmpl w:val="698ECC00"/>
     <w:lvl w:ilvl="0" w:tplc="25ACB7EE">
       <w:start w:val="1"/>
       <mc:AlternateContent>
@@ -2358,10 +2713,96 @@
       </w:pPr>
     </w:lvl>
   </w:abstractNum>
+  <w:abstractNum w:abstractNumId="7">
+    <w:nsid w:val="41B75D30"/>
+    <w:multiLevelType w:val="hybridMultilevel"/>
+    <w:tmpl w:val="A02C254C"/>
+    <w:lvl w:ilvl="0" w:tplc="2C0A000F">
+      <w:start w:val="1"/>
+      <w:numFmt w:val="decimal"/>
+      <w:lvlText w:val="%1."/>
+      <w:lvlJc w:val="left"/>
+      <w:pPr>
+        <w:ind w:left="720" w:hanging="360"/>
+      </w:pPr>
+    </w:lvl>
+    <w:lvl w:ilvl="1" w:tplc="2C0A0019" w:tentative="1">
+      <w:start w:val="1"/>
+      <w:numFmt w:val="lowerLetter"/>
+      <w:lvlText w:val="%2."/>
+      <w:lvlJc w:val="left"/>
+      <w:pPr>
+        <w:ind w:left="1440" w:hanging="360"/>
+      </w:pPr>
+    </w:lvl>
+    <w:lvl w:ilvl="2" w:tplc="2C0A001B" w:tentative="1">
+      <w:start w:val="1"/>
+      <w:numFmt w:val="lowerRoman"/>
+      <w:lvlText w:val="%3."/>
+      <w:lvlJc w:val="right"/>
+      <w:pPr>
+        <w:ind w:left="2160" w:hanging="180"/>
+      </w:pPr>
+    </w:lvl>
+    <w:lvl w:ilvl="3" w:tplc="2C0A000F" w:tentative="1">
+      <w:start w:val="1"/>
+      <w:numFmt w:val="decimal"/>
+      <w:lvlText w:val="%4."/>
+      <w:lvlJc w:val="left"/>
+      <w:pPr>
+        <w:ind w:left="2880" w:hanging="360"/>
+      </w:pPr>
+    </w:lvl>
+    <w:lvl w:ilvl="4" w:tplc="2C0A0019" w:tentative="1">
+      <w:start w:val="1"/>
+      <w:numFmt w:val="lowerLetter"/>
+      <w:lvlText w:val="%5."/>
+      <w:lvlJc w:val="left"/>
+      <w:pPr>
+        <w:ind w:left="3600" w:hanging="360"/>
+      </w:pPr>
+    </w:lvl>
+    <w:lvl w:ilvl="5" w:tplc="2C0A001B" w:tentative="1">
+      <w:start w:val="1"/>
+      <w:numFmt w:val="lowerRoman"/>
+      <w:lvlText w:val="%6."/>
+      <w:lvlJc w:val="right"/>
+      <w:pPr>
+        <w:ind w:left="4320" w:hanging="180"/>
+      </w:pPr>
+    </w:lvl>
+    <w:lvl w:ilvl="6" w:tplc="2C0A000F" w:tentative="1">
+      <w:start w:val="1"/>
+      <w:numFmt w:val="decimal"/>
+      <w:lvlText w:val="%7."/>
+      <w:lvlJc w:val="left"/>
+      <w:pPr>
+        <w:ind w:left="5040" w:hanging="360"/>
+      </w:pPr>
+    </w:lvl>
+    <w:lvl w:ilvl="7" w:tplc="2C0A0019" w:tentative="1">
+      <w:start w:val="1"/>
+      <w:numFmt w:val="lowerLetter"/>
+      <w:lvlText w:val="%8."/>
+      <w:lvlJc w:val="left"/>
+      <w:pPr>
+        <w:ind w:left="5760" w:hanging="360"/>
+      </w:pPr>
+    </w:lvl>
+    <w:lvl w:ilvl="8" w:tplc="2C0A001B" w:tentative="1">
+      <w:start w:val="1"/>
+      <w:numFmt w:val="lowerRoman"/>
+      <w:lvlText w:val="%9."/>
+      <w:lvlJc w:val="right"/>
+      <w:pPr>
+        <w:ind w:left="6480" w:hanging="180"/>
+      </w:pPr>
+    </w:lvl>
+  </w:abstractNum>
   <w:abstractNum w:abstractNumId="8">
-    <w:nsid w:val="523A44F6"/>
+    <w:nsid w:val="467366C2"/>
     <w:multiLevelType w:val="hybridMultilevel"/>
-    <w:tmpl w:val="2B06F704"/>
+    <w:tmpl w:val="BC627008"/>
     <w:lvl w:ilvl="0" w:tplc="25ACB7EE">
       <w:start w:val="1"/>
       <mc:AlternateContent>
@@ -2456,9 +2897,9 @@
     </w:lvl>
   </w:abstractNum>
   <w:abstractNum w:abstractNumId="9">
-    <w:nsid w:val="5E076B80"/>
+    <w:nsid w:val="523A44F6"/>
     <w:multiLevelType w:val="hybridMultilevel"/>
-    <w:tmpl w:val="61B6E23A"/>
+    <w:tmpl w:val="2B06F704"/>
     <w:lvl w:ilvl="0" w:tplc="25ACB7EE">
       <w:start w:val="1"/>
       <mc:AlternateContent>
@@ -2552,35 +2993,135 @@
       </w:pPr>
     </w:lvl>
   </w:abstractNum>
+  <w:abstractNum w:abstractNumId="10">
+    <w:nsid w:val="5E076B80"/>
+    <w:multiLevelType w:val="hybridMultilevel"/>
+    <w:tmpl w:val="61B6E23A"/>
+    <w:lvl w:ilvl="0" w:tplc="25ACB7EE">
+      <w:start w:val="1"/>
+      <mc:AlternateContent>
+        <mc:Choice Requires="w14">
+          <w:numFmt w:val="custom" w:format="001, 002, 003, ..."/>
+        </mc:Choice>
+        <mc:Fallback>
+          <w:numFmt w:val="decimal"/>
+        </mc:Fallback>
+      </mc:AlternateContent>
+      <w:suff w:val="space"/>
+      <w:lvlText w:val="T%1."/>
+      <w:lvlJc w:val="left"/>
+      <w:pPr>
+        <w:ind w:left="567" w:hanging="207"/>
+      </w:pPr>
+      <w:rPr>
+        <w:rFonts w:hint="default"/>
+      </w:rPr>
+    </w:lvl>
+    <w:lvl w:ilvl="1" w:tplc="2C0A0019" w:tentative="1">
+      <w:start w:val="1"/>
+      <w:numFmt w:val="lowerLetter"/>
+      <w:lvlText w:val="%2."/>
+      <w:lvlJc w:val="left"/>
+      <w:pPr>
+        <w:ind w:left="1440" w:hanging="360"/>
+      </w:pPr>
+    </w:lvl>
+    <w:lvl w:ilvl="2" w:tplc="2C0A001B" w:tentative="1">
+      <w:start w:val="1"/>
+      <w:numFmt w:val="lowerRoman"/>
+      <w:lvlText w:val="%3."/>
+      <w:lvlJc w:val="right"/>
+      <w:pPr>
+        <w:ind w:left="2160" w:hanging="180"/>
+      </w:pPr>
+    </w:lvl>
+    <w:lvl w:ilvl="3" w:tplc="2C0A000F" w:tentative="1">
+      <w:start w:val="1"/>
+      <w:numFmt w:val="decimal"/>
+      <w:lvlText w:val="%4."/>
+      <w:lvlJc w:val="left"/>
+      <w:pPr>
+        <w:ind w:left="2880" w:hanging="360"/>
+      </w:pPr>
+    </w:lvl>
+    <w:lvl w:ilvl="4" w:tplc="2C0A0019" w:tentative="1">
+      <w:start w:val="1"/>
+      <w:numFmt w:val="lowerLetter"/>
+      <w:lvlText w:val="%5."/>
+      <w:lvlJc w:val="left"/>
+      <w:pPr>
+        <w:ind w:left="3600" w:hanging="360"/>
+      </w:pPr>
+    </w:lvl>
+    <w:lvl w:ilvl="5" w:tplc="2C0A001B" w:tentative="1">
+      <w:start w:val="1"/>
+      <w:numFmt w:val="lowerRoman"/>
+      <w:lvlText w:val="%6."/>
+      <w:lvlJc w:val="right"/>
+      <w:pPr>
+        <w:ind w:left="4320" w:hanging="180"/>
+      </w:pPr>
+    </w:lvl>
+    <w:lvl w:ilvl="6" w:tplc="2C0A000F" w:tentative="1">
+      <w:start w:val="1"/>
+      <w:numFmt w:val="decimal"/>
+      <w:lvlText w:val="%7."/>
+      <w:lvlJc w:val="left"/>
+      <w:pPr>
+        <w:ind w:left="5040" w:hanging="360"/>
+      </w:pPr>
+    </w:lvl>
+    <w:lvl w:ilvl="7" w:tplc="2C0A0019" w:tentative="1">
+      <w:start w:val="1"/>
+      <w:numFmt w:val="lowerLetter"/>
+      <w:lvlText w:val="%8."/>
+      <w:lvlJc w:val="left"/>
+      <w:pPr>
+        <w:ind w:left="5760" w:hanging="360"/>
+      </w:pPr>
+    </w:lvl>
+    <w:lvl w:ilvl="8" w:tplc="2C0A001B" w:tentative="1">
+      <w:start w:val="1"/>
+      <w:numFmt w:val="lowerRoman"/>
+      <w:lvlText w:val="%9."/>
+      <w:lvlJc w:val="right"/>
+      <w:pPr>
+        <w:ind w:left="6480" w:hanging="180"/>
+      </w:pPr>
+    </w:lvl>
+  </w:abstractNum>
   <w:num w:numId="1">
-    <w:abstractNumId w:val="3"/>
+    <w:abstractNumId w:val="4"/>
   </w:num>
   <w:num w:numId="2">
     <w:abstractNumId w:val="0"/>
   </w:num>
   <w:num w:numId="3">
-    <w:abstractNumId w:val="6"/>
+    <w:abstractNumId w:val="7"/>
   </w:num>
   <w:num w:numId="4">
-    <w:abstractNumId w:val="2"/>
+    <w:abstractNumId w:val="3"/>
   </w:num>
   <w:num w:numId="5">
     <w:abstractNumId w:val="1"/>
   </w:num>
   <w:num w:numId="6">
-    <w:abstractNumId w:val="7"/>
+    <w:abstractNumId w:val="8"/>
   </w:num>
   <w:num w:numId="7">
-    <w:abstractNumId w:val="4"/>
+    <w:abstractNumId w:val="5"/>
   </w:num>
   <w:num w:numId="8">
-    <w:abstractNumId w:val="8"/>
+    <w:abstractNumId w:val="9"/>
   </w:num>
   <w:num w:numId="9">
-    <w:abstractNumId w:val="5"/>
+    <w:abstractNumId w:val="6"/>
   </w:num>
   <w:num w:numId="10">
-    <w:abstractNumId w:val="9"/>
+    <w:abstractNumId w:val="10"/>
+  </w:num>
+  <w:num w:numId="11">
+    <w:abstractNumId w:val="2"/>
   </w:num>
 </w:numbering>
 </file>
@@ -3735,7 +4276,7 @@
 </file>
 
 <file path=customXml/itemProps1.xml><?xml version="1.0" encoding="utf-8"?>
-<ds:datastoreItem xmlns:ds="http://schemas.openxmlformats.org/officeDocument/2006/customXml" ds:itemID="{DD7A422A-97ED-4E66-9F27-5605135AA68B}">
+<ds:datastoreItem xmlns:ds="http://schemas.openxmlformats.org/officeDocument/2006/customXml" ds:itemID="{80080150-6C80-4684-9C50-32C6BB5F9D71}">
   <ds:schemaRefs>
     <ds:schemaRef ds:uri="http://schemas.openxmlformats.org/officeDocument/2006/bibliography"/>
   </ds:schemaRefs>

</xml_diff>